<commit_message>
Agrega mención al ISPC
</commit_message>
<xml_diff>
--- a/Documentacion IEEE 830 versión A. Hroncich.docx
+++ b/Documentacion IEEE 830 versión A. Hroncich.docx
@@ -1917,6 +1917,7 @@
               <w:rPr>
                 <w:rtl w:val="0"/>
               </w:rPr>
+              <w:t xml:space="preserve">Grupo 96 Full Stack ISPC 2022</w:t>
             </w:r>
           </w:p>
         </w:tc>
@@ -2039,41 +2040,6 @@
         <w:rPr>
           <w:color w:val="000000"/>
         </w:rPr>
-      </w:pPr>
-      <w:r>
-        <w:rPr>
-          <w:rtl w:val="0"/>
-        </w:rPr>
-      </w:r>
-    </w:p>
-    <w:p>
-      <w:pPr>
-        <w:widowControl w:val="0"/>
-        <w:pBdr>
-          <w:top w:space="0" w:sz="0" w:val="nil"/>
-          <w:left w:space="0" w:sz="0" w:val="nil"/>
-          <w:bottom w:space="0" w:sz="0" w:val="nil"/>
-          <w:right w:space="0" w:sz="0" w:val="nil"/>
-          <w:between w:space="0" w:sz="0" w:val="nil"/>
-        </w:pBdr>
-        <w:tabs>
-          <w:tab w:val="center" w:pos="4252"/>
-          <w:tab w:val="right" w:pos="8504"/>
-        </w:tabs>
-        <w:rPr>
-          <w:color w:val="000000"/>
-        </w:rPr>
-      </w:pPr>
-      <w:r>
-        <w:rPr>
-          <w:rtl w:val="0"/>
-        </w:rPr>
-      </w:r>
-    </w:p>
-    <w:p>
-      <w:pPr>
-        <w:widowControl w:val="0"/>
-        <w:rPr/>
         <w:sectPr>
           <w:headerReference r:id="rId12" w:type="default"/>
           <w:headerReference r:id="rId13" w:type="first"/>
@@ -3789,7 +3755,7 @@
           <w:color w:val="000001"/>
           <w:rtl w:val="0"/>
         </w:rPr>
-        <w:t xml:space="preserve">Este documento es una Especificación de Requisitos Software (ERS) para el Sistema de información para la gestión de procesos y control de inventarios. Esta especificación se ha estructurado basándose en las directrices dadas por el estándar IEEE </w:t>
+        <w:t xml:space="preserve">Este documento es una Especificación de Requisitos Software (ERS) para el SIS-I. Esta especificación se ha estructurado basándose en las directrices dadas por el estándar IEEE Práctica Recomendada para Especificaciones de Requisitos Software</w:t>
       </w:r>
       <w:r>
         <w:rPr>
@@ -3797,7 +3763,7 @@
           <w:shd w:fill="f5f5f5" w:val="clear"/>
           <w:rtl w:val="0"/>
         </w:rPr>
-        <w:t xml:space="preserve">Práctica Recomendada para Especificaciones de Requisitos Software </w:t>
+        <w:t xml:space="preserve"> </w:t>
       </w:r>
       <w:r>
         <w:rPr>
@@ -4031,7 +3997,7 @@
         <w:rPr>
           <w:rtl w:val="0"/>
         </w:rPr>
-        <w:t xml:space="preserve">El sistema por desarrollar, denominado “Controlling”, está dirigido a usuarios particulares mayores de edad o empresas con necesidad de llevar un seguimiento y control de la compra-venta de sus activos en diferente Broker/Exchanges. Permitiría la recolección de información y facilitaría las tareas a los usuarios del sistema.</w:t>
+        <w:t xml:space="preserve">El sistema por desarrollar, denominado “Controlling”, está dirigido a usuarios particulares mayores de edad o empresas con necesidad de llevar un seguimiento y control de la compra-venta de sus activos en diferente Broker/Exchanges. Permitiría la recolección de información y facilitaría las tareas de gestión de saldos y tenencias a los usuarios del sistema.</w:t>
       </w:r>
     </w:p>
     <w:p>
@@ -4058,7 +4024,7 @@
         <w:rPr>
           <w:rtl w:val="0"/>
         </w:rPr>
-        <w:t xml:space="preserve">Obviando las interfaces gráficas con fines meramente descriptivos del valor del precio, la aplicación no contará con herramientas gráficas para el análisis técnico o chartista de los activos.</w:t>
+        <w:t xml:space="preserve">Obviando las interfaces gráficas con fines meramente descriptivos del valor del precio, la aplicación NO contará con herramientas gráficas para el análisis técnico o chartista de los activos.</w:t>
       </w:r>
     </w:p>
     <w:p>
@@ -4083,7 +4049,7 @@
         <w:rPr>
           <w:rtl w:val="0"/>
         </w:rPr>
-        <w:t xml:space="preserve">La aplicación web podrá ser utilizada tanto por 2 tipos de usuarios: registrados y usuarios  visitantes, permitiéndose el acceso a la funcionalidad completa sólo en el primer caso. </w:t>
+        <w:t xml:space="preserve">La aplicación web podrá ser utilizada por 2 tipos de usuarios: usuarios registrados y usuarios  visitantes, permitiéndose el acceso a la funcionalidad completa sólo en el primer caso. </w:t>
       </w:r>
     </w:p>
     <w:p>
@@ -4789,9 +4755,25 @@
           <w:between w:space="0" w:sz="0" w:val="nil"/>
         </w:pBdr>
         <w:ind w:left="600" w:firstLine="0"/>
-        <w:rPr>
-          <w:color w:val="000000"/>
-        </w:rPr>
+        <w:rPr/>
+      </w:pPr>
+      <w:r>
+        <w:rPr>
+          <w:rtl w:val="0"/>
+        </w:rPr>
+      </w:r>
+    </w:p>
+    <w:p>
+      <w:pPr>
+        <w:pBdr>
+          <w:top w:space="0" w:sz="0" w:val="nil"/>
+          <w:left w:space="0" w:sz="0" w:val="nil"/>
+          <w:bottom w:space="0" w:sz="0" w:val="nil"/>
+          <w:right w:space="0" w:sz="0" w:val="nil"/>
+          <w:between w:space="0" w:sz="0" w:val="nil"/>
+        </w:pBdr>
+        <w:ind w:left="600" w:firstLine="0"/>
+        <w:rPr/>
       </w:pPr>
       <w:r>
         <w:rPr>
@@ -5002,7 +4984,7 @@
                 <w:color w:val="000001"/>
                 <w:rtl w:val="0"/>
               </w:rPr>
-              <w:t xml:space="preserve">Persona que usará el sistema, habiéndose registrado previamente, para gestionar su cartera</w:t>
+              <w:t xml:space="preserve">Persona que podrás utilizar todas las funciones del el sistema, habiéndose registrado previamente, para gestionar su cartera</w:t>
             </w:r>
           </w:p>
         </w:tc>
@@ -5091,7 +5073,7 @@
                 <w:color w:val="000001"/>
                 <w:rtl w:val="0"/>
               </w:rPr>
-              <w:t xml:space="preserve">Persona que tendrá restringido el uso de la mayor parte de la aplicación</w:t>
+              <w:t xml:space="preserve">Persona que tendrá restringido el uso de la mayor parte de la aplicación.</w:t>
             </w:r>
           </w:p>
         </w:tc>
@@ -5130,13 +5112,13 @@
               </w:tabs>
               <w:jc w:val="center"/>
               <w:rPr>
-                <w:color w:val="365f91"/>
+                <w:color w:val="000001"/>
               </w:rPr>
             </w:pPr>
             <w:r>
               <w:rPr>
                 <w:b w:val="1"/>
-                <w:color w:val="365f91"/>
+                <w:color w:val="000001"/>
                 <w:rtl w:val="0"/>
               </w:rPr>
               <w:t xml:space="preserve">SIS-I</w:t>
@@ -5177,12 +5159,12 @@
               </w:tabs>
               <w:jc w:val="both"/>
               <w:rPr>
-                <w:color w:val="365f91"/>
+                <w:color w:val="000001"/>
               </w:rPr>
             </w:pPr>
             <w:r>
               <w:rPr>
-                <w:color w:val="365f91"/>
+                <w:color w:val="000001"/>
                 <w:rtl w:val="0"/>
               </w:rPr>
               <w:t xml:space="preserve">Sistema de Información Web para la Gestión de Procesos Administrativos y Académicos</w:t>
@@ -5224,13 +5206,13 @@
               </w:tabs>
               <w:jc w:val="center"/>
               <w:rPr>
-                <w:color w:val="365f91"/>
+                <w:color w:val="000001"/>
               </w:rPr>
             </w:pPr>
             <w:r>
               <w:rPr>
                 <w:b w:val="1"/>
-                <w:color w:val="365f91"/>
+                <w:color w:val="000001"/>
                 <w:rtl w:val="0"/>
               </w:rPr>
               <w:t xml:space="preserve">ERS</w:t>
@@ -5272,12 +5254,12 @@
               <w:spacing w:after="28" w:before="28" w:lineRule="auto"/>
               <w:jc w:val="both"/>
               <w:rPr>
-                <w:color w:val="365f91"/>
+                <w:color w:val="000001"/>
               </w:rPr>
             </w:pPr>
             <w:r>
               <w:rPr>
-                <w:color w:val="365f91"/>
+                <w:color w:val="000001"/>
                 <w:rtl w:val="0"/>
               </w:rPr>
               <w:t xml:space="preserve">Especificación de Requisitos Software</w:t>
@@ -5319,13 +5301,13 @@
               </w:tabs>
               <w:jc w:val="center"/>
               <w:rPr>
-                <w:color w:val="365f91"/>
+                <w:color w:val="000001"/>
               </w:rPr>
             </w:pPr>
             <w:r>
               <w:rPr>
                 <w:b w:val="1"/>
-                <w:color w:val="365f91"/>
+                <w:color w:val="000001"/>
                 <w:rtl w:val="0"/>
               </w:rPr>
               <w:t xml:space="preserve">RF</w:t>
@@ -5366,12 +5348,12 @@
               </w:tabs>
               <w:jc w:val="both"/>
               <w:rPr>
-                <w:color w:val="365f91"/>
+                <w:color w:val="000001"/>
               </w:rPr>
             </w:pPr>
             <w:r>
               <w:rPr>
-                <w:color w:val="365f91"/>
+                <w:color w:val="000001"/>
                 <w:rtl w:val="0"/>
               </w:rPr>
               <w:t xml:space="preserve">Requerimiento Funcional</w:t>
@@ -5413,13 +5395,13 @@
               </w:tabs>
               <w:jc w:val="center"/>
               <w:rPr>
-                <w:color w:val="365f91"/>
+                <w:color w:val="000001"/>
               </w:rPr>
             </w:pPr>
             <w:r>
               <w:rPr>
                 <w:b w:val="1"/>
-                <w:color w:val="365f91"/>
+                <w:color w:val="000001"/>
                 <w:rtl w:val="0"/>
               </w:rPr>
               <w:t xml:space="preserve">RNF</w:t>
@@ -5460,12 +5442,12 @@
               </w:tabs>
               <w:jc w:val="both"/>
               <w:rPr>
-                <w:color w:val="365f91"/>
+                <w:color w:val="000001"/>
               </w:rPr>
             </w:pPr>
             <w:r>
               <w:rPr>
-                <w:color w:val="365f91"/>
+                <w:color w:val="000001"/>
                 <w:rtl w:val="0"/>
               </w:rPr>
               <w:t xml:space="preserve">Requerimiento No Funcional</w:t>
@@ -5507,13 +5489,13 @@
               </w:tabs>
               <w:jc w:val="center"/>
               <w:rPr>
-                <w:color w:val="365f91"/>
+                <w:color w:val="000001"/>
               </w:rPr>
             </w:pPr>
             <w:r>
               <w:rPr>
                 <w:b w:val="1"/>
-                <w:color w:val="365f91"/>
+                <w:color w:val="000001"/>
                 <w:rtl w:val="0"/>
               </w:rPr>
               <w:t xml:space="preserve">FTP</w:t>
@@ -5554,12 +5536,12 @@
               </w:tabs>
               <w:jc w:val="both"/>
               <w:rPr>
-                <w:color w:val="365f91"/>
+                <w:color w:val="000001"/>
               </w:rPr>
             </w:pPr>
             <w:r>
               <w:rPr>
-                <w:color w:val="365f91"/>
+                <w:color w:val="000001"/>
                 <w:rtl w:val="0"/>
               </w:rPr>
               <w:t xml:space="preserve">Protocolo de Transferencia de Archivos</w:t>
@@ -5601,21 +5583,17 @@
               </w:tabs>
               <w:jc w:val="center"/>
               <w:rPr>
-                <w:color w:val="365f91"/>
+                <w:b w:val="1"/>
+                <w:color w:val="000001"/>
               </w:rPr>
             </w:pPr>
             <w:r>
               <w:rPr>
                 <w:b w:val="1"/>
-                <w:color w:val="365f91"/>
-                <w:rtl w:val="0"/>
-              </w:rPr>
-              <w:t xml:space="preserve">Moodle</w:t>
-            </w:r>
-            <w:r>
-              <w:rPr>
-                <w:rtl w:val="0"/>
-              </w:rPr>
+                <w:color w:val="000001"/>
+                <w:rtl w:val="0"/>
+              </w:rPr>
+              <w:t xml:space="preserve">API</w:t>
             </w:r>
           </w:p>
         </w:tc>
@@ -5648,12 +5626,667 @@
               </w:tabs>
               <w:jc w:val="both"/>
               <w:rPr>
-                <w:color w:val="365f91"/>
+                <w:color w:val="000001"/>
               </w:rPr>
             </w:pPr>
             <w:r>
               <w:rPr>
-                <w:color w:val="365f91"/>
+                <w:color w:val="000001"/>
+                <w:rtl w:val="0"/>
+              </w:rPr>
+              <w:t xml:space="preserve">Interfaz de Programación de Aplicaciones</w:t>
+            </w:r>
+          </w:p>
+        </w:tc>
+      </w:tr>
+      <w:tr>
+        <w:trPr>
+          <w:cantSplit w:val="0"/>
+          <w:tblHeader w:val="0"/>
+        </w:trPr>
+        <w:tc>
+          <w:tcPr>
+            <w:tcBorders>
+              <w:top w:color="00000a" w:space="0" w:sz="4" w:val="single"/>
+              <w:left w:color="00000a" w:space="0" w:sz="4" w:val="single"/>
+              <w:bottom w:color="00000a" w:space="0" w:sz="4" w:val="single"/>
+              <w:right w:color="00000a" w:space="0" w:sz="4" w:val="single"/>
+            </w:tcBorders>
+            <w:tcMar>
+              <w:top w:w="30.0" w:type="dxa"/>
+              <w:left w:w="30.0" w:type="dxa"/>
+              <w:bottom w:w="30.0" w:type="dxa"/>
+              <w:right w:w="30.0" w:type="dxa"/>
+            </w:tcMar>
+          </w:tcPr>
+          <w:p>
+            <w:pPr>
+              <w:pBdr>
+                <w:top w:space="0" w:sz="0" w:val="nil"/>
+                <w:left w:space="0" w:sz="0" w:val="nil"/>
+                <w:bottom w:space="0" w:sz="0" w:val="nil"/>
+                <w:right w:space="0" w:sz="0" w:val="nil"/>
+                <w:between w:space="0" w:sz="0" w:val="nil"/>
+              </w:pBdr>
+              <w:tabs>
+                <w:tab w:val="left" w:pos="709"/>
+              </w:tabs>
+              <w:jc w:val="center"/>
+              <w:rPr>
+                <w:b w:val="1"/>
+                <w:color w:val="000001"/>
+              </w:rPr>
+            </w:pPr>
+            <w:r>
+              <w:rPr>
+                <w:b w:val="1"/>
+                <w:color w:val="000001"/>
+                <w:rtl w:val="0"/>
+              </w:rPr>
+              <w:t xml:space="preserve">ES6</w:t>
+            </w:r>
+          </w:p>
+        </w:tc>
+        <w:tc>
+          <w:tcPr>
+            <w:tcBorders>
+              <w:top w:color="00000a" w:space="0" w:sz="4" w:val="single"/>
+              <w:left w:color="00000a" w:space="0" w:sz="4" w:val="single"/>
+              <w:bottom w:color="00000a" w:space="0" w:sz="4" w:val="single"/>
+              <w:right w:color="00000a" w:space="0" w:sz="4" w:val="single"/>
+            </w:tcBorders>
+            <w:tcMar>
+              <w:top w:w="30.0" w:type="dxa"/>
+              <w:left w:w="30.0" w:type="dxa"/>
+              <w:bottom w:w="30.0" w:type="dxa"/>
+              <w:right w:w="30.0" w:type="dxa"/>
+            </w:tcMar>
+          </w:tcPr>
+          <w:p>
+            <w:pPr>
+              <w:pBdr>
+                <w:top w:space="0" w:sz="0" w:val="nil"/>
+                <w:left w:space="0" w:sz="0" w:val="nil"/>
+                <w:bottom w:space="0" w:sz="0" w:val="nil"/>
+                <w:right w:space="0" w:sz="0" w:val="nil"/>
+                <w:between w:space="0" w:sz="0" w:val="nil"/>
+              </w:pBdr>
+              <w:tabs>
+                <w:tab w:val="left" w:pos="709"/>
+              </w:tabs>
+              <w:jc w:val="both"/>
+              <w:rPr>
+                <w:color w:val="000001"/>
+              </w:rPr>
+            </w:pPr>
+            <w:r>
+              <w:rPr>
+                <w:color w:val="000001"/>
+                <w:rtl w:val="0"/>
+              </w:rPr>
+              <w:t xml:space="preserve">ECMAScript 6</w:t>
+            </w:r>
+          </w:p>
+        </w:tc>
+      </w:tr>
+      <w:tr>
+        <w:trPr>
+          <w:cantSplit w:val="0"/>
+          <w:tblHeader w:val="0"/>
+        </w:trPr>
+        <w:tc>
+          <w:tcPr>
+            <w:tcBorders>
+              <w:top w:color="00000a" w:space="0" w:sz="4" w:val="single"/>
+              <w:left w:color="00000a" w:space="0" w:sz="4" w:val="single"/>
+              <w:bottom w:color="00000a" w:space="0" w:sz="4" w:val="single"/>
+              <w:right w:color="00000a" w:space="0" w:sz="4" w:val="single"/>
+            </w:tcBorders>
+            <w:tcMar>
+              <w:top w:w="30.0" w:type="dxa"/>
+              <w:left w:w="30.0" w:type="dxa"/>
+              <w:bottom w:w="30.0" w:type="dxa"/>
+              <w:right w:w="30.0" w:type="dxa"/>
+            </w:tcMar>
+          </w:tcPr>
+          <w:p>
+            <w:pPr>
+              <w:pBdr>
+                <w:top w:space="0" w:sz="0" w:val="nil"/>
+                <w:left w:space="0" w:sz="0" w:val="nil"/>
+                <w:bottom w:space="0" w:sz="0" w:val="nil"/>
+                <w:right w:space="0" w:sz="0" w:val="nil"/>
+                <w:between w:space="0" w:sz="0" w:val="nil"/>
+              </w:pBdr>
+              <w:tabs>
+                <w:tab w:val="left" w:pos="709"/>
+              </w:tabs>
+              <w:jc w:val="center"/>
+              <w:rPr>
+                <w:b w:val="1"/>
+                <w:color w:val="000001"/>
+              </w:rPr>
+            </w:pPr>
+            <w:r>
+              <w:rPr>
+                <w:b w:val="1"/>
+                <w:color w:val="000001"/>
+                <w:rtl w:val="0"/>
+              </w:rPr>
+              <w:t xml:space="preserve">T.V.</w:t>
+            </w:r>
+          </w:p>
+        </w:tc>
+        <w:tc>
+          <w:tcPr>
+            <w:tcBorders>
+              <w:top w:color="00000a" w:space="0" w:sz="4" w:val="single"/>
+              <w:left w:color="00000a" w:space="0" w:sz="4" w:val="single"/>
+              <w:bottom w:color="00000a" w:space="0" w:sz="4" w:val="single"/>
+              <w:right w:color="00000a" w:space="0" w:sz="4" w:val="single"/>
+            </w:tcBorders>
+            <w:tcMar>
+              <w:top w:w="30.0" w:type="dxa"/>
+              <w:left w:w="30.0" w:type="dxa"/>
+              <w:bottom w:w="30.0" w:type="dxa"/>
+              <w:right w:w="30.0" w:type="dxa"/>
+            </w:tcMar>
+          </w:tcPr>
+          <w:p>
+            <w:pPr>
+              <w:pBdr>
+                <w:top w:space="0" w:sz="0" w:val="nil"/>
+                <w:left w:space="0" w:sz="0" w:val="nil"/>
+                <w:bottom w:space="0" w:sz="0" w:val="nil"/>
+                <w:right w:space="0" w:sz="0" w:val="nil"/>
+                <w:between w:space="0" w:sz="0" w:val="nil"/>
+              </w:pBdr>
+              <w:tabs>
+                <w:tab w:val="left" w:pos="709"/>
+              </w:tabs>
+              <w:jc w:val="both"/>
+              <w:rPr>
+                <w:color w:val="000001"/>
+              </w:rPr>
+            </w:pPr>
+            <w:r>
+              <w:rPr>
+                <w:color w:val="000001"/>
+                <w:rtl w:val="0"/>
+              </w:rPr>
+              <w:t xml:space="preserve">Trading View - www.tradingview.com</w:t>
+            </w:r>
+          </w:p>
+        </w:tc>
+      </w:tr>
+      <w:tr>
+        <w:trPr>
+          <w:cantSplit w:val="0"/>
+          <w:tblHeader w:val="0"/>
+        </w:trPr>
+        <w:tc>
+          <w:tcPr>
+            <w:tcBorders>
+              <w:top w:color="00000a" w:space="0" w:sz="4" w:val="single"/>
+              <w:left w:color="00000a" w:space="0" w:sz="4" w:val="single"/>
+              <w:bottom w:color="00000a" w:space="0" w:sz="4" w:val="single"/>
+              <w:right w:color="00000a" w:space="0" w:sz="4" w:val="single"/>
+            </w:tcBorders>
+            <w:tcMar>
+              <w:top w:w="30.0" w:type="dxa"/>
+              <w:left w:w="30.0" w:type="dxa"/>
+              <w:bottom w:w="30.0" w:type="dxa"/>
+              <w:right w:w="30.0" w:type="dxa"/>
+            </w:tcMar>
+          </w:tcPr>
+          <w:p>
+            <w:pPr>
+              <w:pBdr>
+                <w:top w:space="0" w:sz="0" w:val="nil"/>
+                <w:left w:space="0" w:sz="0" w:val="nil"/>
+                <w:bottom w:space="0" w:sz="0" w:val="nil"/>
+                <w:right w:space="0" w:sz="0" w:val="nil"/>
+                <w:between w:space="0" w:sz="0" w:val="nil"/>
+              </w:pBdr>
+              <w:tabs>
+                <w:tab w:val="left" w:pos="709"/>
+              </w:tabs>
+              <w:jc w:val="center"/>
+              <w:rPr>
+                <w:b w:val="1"/>
+                <w:color w:val="000001"/>
+              </w:rPr>
+            </w:pPr>
+            <w:r>
+              <w:rPr>
+                <w:b w:val="1"/>
+                <w:color w:val="000001"/>
+                <w:rtl w:val="0"/>
+              </w:rPr>
+              <w:t xml:space="preserve">HTML</w:t>
+            </w:r>
+          </w:p>
+        </w:tc>
+        <w:tc>
+          <w:tcPr>
+            <w:tcBorders>
+              <w:top w:color="00000a" w:space="0" w:sz="4" w:val="single"/>
+              <w:left w:color="00000a" w:space="0" w:sz="4" w:val="single"/>
+              <w:bottom w:color="00000a" w:space="0" w:sz="4" w:val="single"/>
+              <w:right w:color="00000a" w:space="0" w:sz="4" w:val="single"/>
+            </w:tcBorders>
+            <w:tcMar>
+              <w:top w:w="30.0" w:type="dxa"/>
+              <w:left w:w="30.0" w:type="dxa"/>
+              <w:bottom w:w="30.0" w:type="dxa"/>
+              <w:right w:w="30.0" w:type="dxa"/>
+            </w:tcMar>
+          </w:tcPr>
+          <w:p>
+            <w:pPr>
+              <w:pBdr>
+                <w:top w:space="0" w:sz="0" w:val="nil"/>
+                <w:left w:space="0" w:sz="0" w:val="nil"/>
+                <w:bottom w:space="0" w:sz="0" w:val="nil"/>
+                <w:right w:space="0" w:sz="0" w:val="nil"/>
+                <w:between w:space="0" w:sz="0" w:val="nil"/>
+              </w:pBdr>
+              <w:tabs>
+                <w:tab w:val="left" w:pos="709"/>
+              </w:tabs>
+              <w:jc w:val="both"/>
+              <w:rPr>
+                <w:color w:val="000001"/>
+              </w:rPr>
+            </w:pPr>
+            <w:r>
+              <w:rPr>
+                <w:color w:val="202122"/>
+                <w:sz w:val="21"/>
+                <w:szCs w:val="21"/>
+                <w:highlight w:val="white"/>
+                <w:rtl w:val="0"/>
+              </w:rPr>
+              <w:t xml:space="preserve">Lenguaje de marcado de hipertexto</w:t>
+            </w:r>
+            <w:r>
+              <w:rPr>
+                <w:rtl w:val="0"/>
+              </w:rPr>
+            </w:r>
+          </w:p>
+        </w:tc>
+      </w:tr>
+      <w:tr>
+        <w:trPr>
+          <w:cantSplit w:val="0"/>
+          <w:tblHeader w:val="0"/>
+        </w:trPr>
+        <w:tc>
+          <w:tcPr>
+            <w:tcBorders>
+              <w:top w:color="00000a" w:space="0" w:sz="4" w:val="single"/>
+              <w:left w:color="00000a" w:space="0" w:sz="4" w:val="single"/>
+              <w:bottom w:color="00000a" w:space="0" w:sz="4" w:val="single"/>
+              <w:right w:color="00000a" w:space="0" w:sz="4" w:val="single"/>
+            </w:tcBorders>
+            <w:tcMar>
+              <w:top w:w="30.0" w:type="dxa"/>
+              <w:left w:w="30.0" w:type="dxa"/>
+              <w:bottom w:w="30.0" w:type="dxa"/>
+              <w:right w:w="30.0" w:type="dxa"/>
+            </w:tcMar>
+          </w:tcPr>
+          <w:p>
+            <w:pPr>
+              <w:pBdr>
+                <w:top w:space="0" w:sz="0" w:val="nil"/>
+                <w:left w:space="0" w:sz="0" w:val="nil"/>
+                <w:bottom w:space="0" w:sz="0" w:val="nil"/>
+                <w:right w:space="0" w:sz="0" w:val="nil"/>
+                <w:between w:space="0" w:sz="0" w:val="nil"/>
+              </w:pBdr>
+              <w:tabs>
+                <w:tab w:val="left" w:pos="709"/>
+              </w:tabs>
+              <w:jc w:val="center"/>
+              <w:rPr>
+                <w:b w:val="1"/>
+                <w:color w:val="000001"/>
+              </w:rPr>
+            </w:pPr>
+            <w:r>
+              <w:rPr>
+                <w:b w:val="1"/>
+                <w:color w:val="000001"/>
+                <w:rtl w:val="0"/>
+              </w:rPr>
+              <w:t xml:space="preserve">JS</w:t>
+            </w:r>
+          </w:p>
+        </w:tc>
+        <w:tc>
+          <w:tcPr>
+            <w:tcBorders>
+              <w:top w:color="00000a" w:space="0" w:sz="4" w:val="single"/>
+              <w:left w:color="00000a" w:space="0" w:sz="4" w:val="single"/>
+              <w:bottom w:color="00000a" w:space="0" w:sz="4" w:val="single"/>
+              <w:right w:color="00000a" w:space="0" w:sz="4" w:val="single"/>
+            </w:tcBorders>
+            <w:tcMar>
+              <w:top w:w="30.0" w:type="dxa"/>
+              <w:left w:w="30.0" w:type="dxa"/>
+              <w:bottom w:w="30.0" w:type="dxa"/>
+              <w:right w:w="30.0" w:type="dxa"/>
+            </w:tcMar>
+          </w:tcPr>
+          <w:p>
+            <w:pPr>
+              <w:pBdr>
+                <w:top w:space="0" w:sz="0" w:val="nil"/>
+                <w:left w:space="0" w:sz="0" w:val="nil"/>
+                <w:bottom w:space="0" w:sz="0" w:val="nil"/>
+                <w:right w:space="0" w:sz="0" w:val="nil"/>
+                <w:between w:space="0" w:sz="0" w:val="nil"/>
+              </w:pBdr>
+              <w:tabs>
+                <w:tab w:val="left" w:pos="709"/>
+              </w:tabs>
+              <w:jc w:val="both"/>
+              <w:rPr>
+                <w:color w:val="202122"/>
+                <w:sz w:val="21"/>
+                <w:szCs w:val="21"/>
+                <w:highlight w:val="white"/>
+              </w:rPr>
+            </w:pPr>
+            <w:r>
+              <w:rPr>
+                <w:color w:val="202122"/>
+                <w:sz w:val="21"/>
+                <w:szCs w:val="21"/>
+                <w:highlight w:val="white"/>
+                <w:rtl w:val="0"/>
+              </w:rPr>
+              <w:t xml:space="preserve">JavaScript</w:t>
+            </w:r>
+          </w:p>
+        </w:tc>
+      </w:tr>
+      <w:tr>
+        <w:trPr>
+          <w:cantSplit w:val="0"/>
+          <w:tblHeader w:val="0"/>
+        </w:trPr>
+        <w:tc>
+          <w:tcPr>
+            <w:tcBorders>
+              <w:top w:color="00000a" w:space="0" w:sz="4" w:val="single"/>
+              <w:left w:color="00000a" w:space="0" w:sz="4" w:val="single"/>
+              <w:bottom w:color="00000a" w:space="0" w:sz="4" w:val="single"/>
+              <w:right w:color="00000a" w:space="0" w:sz="4" w:val="single"/>
+            </w:tcBorders>
+            <w:tcMar>
+              <w:top w:w="30.0" w:type="dxa"/>
+              <w:left w:w="30.0" w:type="dxa"/>
+              <w:bottom w:w="30.0" w:type="dxa"/>
+              <w:right w:w="30.0" w:type="dxa"/>
+            </w:tcMar>
+          </w:tcPr>
+          <w:p>
+            <w:pPr>
+              <w:pBdr>
+                <w:top w:space="0" w:sz="0" w:val="nil"/>
+                <w:left w:space="0" w:sz="0" w:val="nil"/>
+                <w:bottom w:space="0" w:sz="0" w:val="nil"/>
+                <w:right w:space="0" w:sz="0" w:val="nil"/>
+                <w:between w:space="0" w:sz="0" w:val="nil"/>
+              </w:pBdr>
+              <w:tabs>
+                <w:tab w:val="left" w:pos="709"/>
+              </w:tabs>
+              <w:jc w:val="center"/>
+              <w:rPr>
+                <w:b w:val="1"/>
+                <w:color w:val="000001"/>
+              </w:rPr>
+            </w:pPr>
+            <w:r>
+              <w:rPr>
+                <w:b w:val="1"/>
+                <w:color w:val="000001"/>
+                <w:rtl w:val="0"/>
+              </w:rPr>
+              <w:t xml:space="preserve">CSS</w:t>
+            </w:r>
+          </w:p>
+        </w:tc>
+        <w:tc>
+          <w:tcPr>
+            <w:tcBorders>
+              <w:top w:color="00000a" w:space="0" w:sz="4" w:val="single"/>
+              <w:left w:color="00000a" w:space="0" w:sz="4" w:val="single"/>
+              <w:bottom w:color="00000a" w:space="0" w:sz="4" w:val="single"/>
+              <w:right w:color="00000a" w:space="0" w:sz="4" w:val="single"/>
+            </w:tcBorders>
+            <w:tcMar>
+              <w:top w:w="30.0" w:type="dxa"/>
+              <w:left w:w="30.0" w:type="dxa"/>
+              <w:bottom w:w="30.0" w:type="dxa"/>
+              <w:right w:w="30.0" w:type="dxa"/>
+            </w:tcMar>
+          </w:tcPr>
+          <w:p>
+            <w:pPr>
+              <w:pBdr>
+                <w:top w:space="0" w:sz="0" w:val="nil"/>
+                <w:left w:space="0" w:sz="0" w:val="nil"/>
+                <w:bottom w:space="0" w:sz="0" w:val="nil"/>
+                <w:right w:space="0" w:sz="0" w:val="nil"/>
+                <w:between w:space="0" w:sz="0" w:val="nil"/>
+              </w:pBdr>
+              <w:tabs>
+                <w:tab w:val="left" w:pos="709"/>
+              </w:tabs>
+              <w:jc w:val="both"/>
+              <w:rPr>
+                <w:color w:val="202122"/>
+                <w:sz w:val="21"/>
+                <w:szCs w:val="21"/>
+                <w:highlight w:val="white"/>
+              </w:rPr>
+            </w:pPr>
+            <w:r>
+              <w:rPr>
+                <w:color w:val="202122"/>
+                <w:sz w:val="21"/>
+                <w:szCs w:val="21"/>
+                <w:highlight w:val="white"/>
+                <w:rtl w:val="0"/>
+              </w:rPr>
+              <w:t xml:space="preserve">Hojas de estilo en cascada</w:t>
+            </w:r>
+          </w:p>
+        </w:tc>
+      </w:tr>
+      <w:tr>
+        <w:trPr>
+          <w:cantSplit w:val="0"/>
+          <w:tblHeader w:val="0"/>
+        </w:trPr>
+        <w:tc>
+          <w:tcPr>
+            <w:tcBorders>
+              <w:top w:color="00000a" w:space="0" w:sz="4" w:val="single"/>
+              <w:left w:color="00000a" w:space="0" w:sz="4" w:val="single"/>
+              <w:bottom w:color="00000a" w:space="0" w:sz="4" w:val="single"/>
+              <w:right w:color="00000a" w:space="0" w:sz="4" w:val="single"/>
+            </w:tcBorders>
+            <w:tcMar>
+              <w:top w:w="30.0" w:type="dxa"/>
+              <w:left w:w="30.0" w:type="dxa"/>
+              <w:bottom w:w="30.0" w:type="dxa"/>
+              <w:right w:w="30.0" w:type="dxa"/>
+            </w:tcMar>
+          </w:tcPr>
+          <w:p>
+            <w:pPr>
+              <w:ind w:left="0" w:firstLine="0"/>
+              <w:jc w:val="center"/>
+              <w:rPr>
+                <w:b w:val="1"/>
+                <w:color w:val="000001"/>
+              </w:rPr>
+            </w:pPr>
+            <w:r>
+              <w:rPr>
+                <w:b w:val="1"/>
+                <w:rtl w:val="0"/>
+              </w:rPr>
+              <w:t xml:space="preserve">ISPC</w:t>
+            </w:r>
+            <w:r>
+              <w:rPr>
+                <w:rtl w:val="0"/>
+              </w:rPr>
+            </w:r>
+          </w:p>
+        </w:tc>
+        <w:tc>
+          <w:tcPr>
+            <w:tcBorders>
+              <w:top w:color="00000a" w:space="0" w:sz="4" w:val="single"/>
+              <w:left w:color="00000a" w:space="0" w:sz="4" w:val="single"/>
+              <w:bottom w:color="00000a" w:space="0" w:sz="4" w:val="single"/>
+              <w:right w:color="00000a" w:space="0" w:sz="4" w:val="single"/>
+            </w:tcBorders>
+            <w:tcMar>
+              <w:top w:w="30.0" w:type="dxa"/>
+              <w:left w:w="30.0" w:type="dxa"/>
+              <w:bottom w:w="30.0" w:type="dxa"/>
+              <w:right w:w="30.0" w:type="dxa"/>
+            </w:tcMar>
+          </w:tcPr>
+          <w:p>
+            <w:pPr>
+              <w:pBdr>
+                <w:top w:space="0" w:sz="0" w:val="nil"/>
+                <w:left w:space="0" w:sz="0" w:val="nil"/>
+                <w:bottom w:space="0" w:sz="0" w:val="nil"/>
+                <w:right w:space="0" w:sz="0" w:val="nil"/>
+                <w:between w:space="0" w:sz="0" w:val="nil"/>
+              </w:pBdr>
+              <w:tabs>
+                <w:tab w:val="left" w:pos="709"/>
+              </w:tabs>
+              <w:jc w:val="both"/>
+              <w:rPr>
+                <w:color w:val="202122"/>
+                <w:sz w:val="21"/>
+                <w:szCs w:val="21"/>
+                <w:highlight w:val="white"/>
+              </w:rPr>
+            </w:pPr>
+            <w:r>
+              <w:rPr>
+                <w:color w:val="202122"/>
+                <w:sz w:val="21"/>
+                <w:szCs w:val="21"/>
+                <w:highlight w:val="white"/>
+                <w:rtl w:val="0"/>
+              </w:rPr>
+              <w:t xml:space="preserve">Instituto Superior Politécnico de Córdoba</w:t>
+            </w:r>
+          </w:p>
+        </w:tc>
+      </w:tr>
+      <w:tr>
+        <w:trPr>
+          <w:cantSplit w:val="0"/>
+          <w:tblHeader w:val="0"/>
+        </w:trPr>
+        <w:tc>
+          <w:tcPr>
+            <w:tcBorders>
+              <w:top w:color="00000a" w:space="0" w:sz="4" w:val="single"/>
+              <w:left w:color="00000a" w:space="0" w:sz="4" w:val="single"/>
+              <w:bottom w:color="00000a" w:space="0" w:sz="4" w:val="single"/>
+              <w:right w:color="00000a" w:space="0" w:sz="4" w:val="single"/>
+            </w:tcBorders>
+            <w:tcMar>
+              <w:top w:w="30.0" w:type="dxa"/>
+              <w:left w:w="30.0" w:type="dxa"/>
+              <w:bottom w:w="30.0" w:type="dxa"/>
+              <w:right w:w="30.0" w:type="dxa"/>
+            </w:tcMar>
+          </w:tcPr>
+          <w:p>
+            <w:pPr>
+              <w:pBdr>
+                <w:top w:space="0" w:sz="0" w:val="nil"/>
+                <w:left w:space="0" w:sz="0" w:val="nil"/>
+                <w:bottom w:space="0" w:sz="0" w:val="nil"/>
+                <w:right w:space="0" w:sz="0" w:val="nil"/>
+                <w:between w:space="0" w:sz="0" w:val="nil"/>
+              </w:pBdr>
+              <w:tabs>
+                <w:tab w:val="left" w:pos="709"/>
+              </w:tabs>
+              <w:jc w:val="center"/>
+              <w:rPr>
+                <w:color w:val="000001"/>
+              </w:rPr>
+            </w:pPr>
+            <w:r>
+              <w:rPr>
+                <w:b w:val="1"/>
+                <w:color w:val="000001"/>
+                <w:rtl w:val="0"/>
+              </w:rPr>
+              <w:t xml:space="preserve">Moodle</w:t>
+            </w:r>
+            <w:r>
+              <w:rPr>
+                <w:rtl w:val="0"/>
+              </w:rPr>
+            </w:r>
+          </w:p>
+        </w:tc>
+        <w:tc>
+          <w:tcPr>
+            <w:tcBorders>
+              <w:top w:color="00000a" w:space="0" w:sz="4" w:val="single"/>
+              <w:left w:color="00000a" w:space="0" w:sz="4" w:val="single"/>
+              <w:bottom w:color="00000a" w:space="0" w:sz="4" w:val="single"/>
+              <w:right w:color="00000a" w:space="0" w:sz="4" w:val="single"/>
+            </w:tcBorders>
+            <w:tcMar>
+              <w:top w:w="30.0" w:type="dxa"/>
+              <w:left w:w="30.0" w:type="dxa"/>
+              <w:bottom w:w="30.0" w:type="dxa"/>
+              <w:right w:w="30.0" w:type="dxa"/>
+            </w:tcMar>
+          </w:tcPr>
+          <w:p>
+            <w:pPr>
+              <w:pBdr>
+                <w:top w:space="0" w:sz="0" w:val="nil"/>
+                <w:left w:space="0" w:sz="0" w:val="nil"/>
+                <w:bottom w:space="0" w:sz="0" w:val="nil"/>
+                <w:right w:space="0" w:sz="0" w:val="nil"/>
+                <w:between w:space="0" w:sz="0" w:val="nil"/>
+              </w:pBdr>
+              <w:tabs>
+                <w:tab w:val="left" w:pos="709"/>
+              </w:tabs>
+              <w:jc w:val="both"/>
+              <w:rPr>
+                <w:color w:val="000001"/>
+              </w:rPr>
+            </w:pPr>
+            <w:r>
+              <w:rPr>
+                <w:color w:val="000001"/>
                 <w:rtl w:val="0"/>
               </w:rPr>
               <w:t xml:space="preserve">Aula Virtual </w:t>
@@ -6153,18 +6786,134 @@
     </w:p>
     <w:p>
       <w:pPr>
-        <w:ind w:left="600" w:firstLine="107.00000000000003"/>
+        <w:ind w:left="600" w:firstLine="0"/>
         <w:jc w:val="both"/>
+        <w:rPr/>
+      </w:pPr>
+      <w:r>
+        <w:rPr>
+          <w:rtl w:val="0"/>
+        </w:rPr>
+      </w:r>
+    </w:p>
+    <w:p>
+      <w:pPr>
+        <w:ind w:left="600" w:firstLine="0"/>
+        <w:jc w:val="both"/>
+        <w:rPr/>
+      </w:pPr>
+      <w:r>
+        <w:rPr>
+          <w:rtl w:val="0"/>
+        </w:rPr>
+        <w:t xml:space="preserve">El proyecto se lleva a cabo en el marco formativo de la Tecnicatura Superior en Desarrollo Web y Aplicaciones Digitales, Módulo Programador Full Stack, en el ISPC.</w:t>
+      </w:r>
+    </w:p>
+    <w:p>
+      <w:pPr>
+        <w:ind w:left="600" w:firstLine="0"/>
+        <w:jc w:val="both"/>
+        <w:rPr/>
+      </w:pPr>
+      <w:r>
+        <w:rPr>
+          <w:rtl w:val="0"/>
+        </w:rPr>
+      </w:r>
+    </w:p>
+    <w:p>
+      <w:pPr>
+        <w:ind w:left="600" w:firstLine="0"/>
+        <w:jc w:val="both"/>
+        <w:rPr/>
+      </w:pPr>
+      <w:r>
+        <w:rPr>
+          <w:rtl w:val="0"/>
+        </w:rPr>
+        <w:t xml:space="preserve">El sistema “Controlling” será un producto diseñado para trabajar en entornos WEB. </w:t>
+      </w:r>
+    </w:p>
+    <w:p>
+      <w:pPr>
+        <w:ind w:left="600" w:firstLine="0"/>
+        <w:jc w:val="both"/>
+        <w:rPr/>
+      </w:pPr>
+      <w:r>
+        <w:rPr>
+          <w:rtl w:val="0"/>
+        </w:rPr>
+      </w:r>
+    </w:p>
+    <w:p>
+      <w:pPr>
+        <w:ind w:left="600" w:firstLine="0"/>
+        <w:jc w:val="both"/>
+        <w:rPr/>
+      </w:pPr>
+      <w:r>
+        <w:rPr>
+          <w:rtl w:val="0"/>
+        </w:rPr>
+        <w:t xml:space="preserve">Permitirá registrar los valores, cantidades, fechas y demás particularidades de la compra y tenencia de activos financieros y bursátiles. </w:t>
+      </w:r>
+    </w:p>
+    <w:p>
+      <w:pPr>
+        <w:ind w:left="600" w:firstLine="0"/>
+        <w:jc w:val="both"/>
+        <w:rPr/>
+      </w:pPr>
+      <w:r>
+        <w:rPr>
+          <w:rtl w:val="0"/>
+        </w:rPr>
+      </w:r>
+    </w:p>
+    <w:p>
+      <w:pPr>
+        <w:ind w:left="600" w:firstLine="0"/>
+        <w:jc w:val="both"/>
+        <w:rPr/>
+      </w:pPr>
+      <w:r>
+        <w:rPr>
+          <w:rtl w:val="0"/>
+        </w:rPr>
+        <w:t xml:space="preserve">Perimitirá visualizar el valor de cotizado de la cartera de inversiones en tiempo real y ajustado según filtros que el usuario podrá definir. </w:t>
+      </w:r>
+    </w:p>
+    <w:p>
+      <w:pPr>
+        <w:ind w:left="600" w:firstLine="0"/>
+        <w:jc w:val="both"/>
+        <w:rPr/>
+      </w:pPr>
+      <w:r>
+        <w:rPr>
+          <w:rtl w:val="0"/>
+        </w:rPr>
+      </w:r>
+    </w:p>
+    <w:p>
+      <w:pPr>
+        <w:ind w:left="600" w:firstLine="0"/>
+        <w:jc w:val="both"/>
         <w:rPr>
           <w:color w:val="365f91"/>
         </w:rPr>
       </w:pPr>
       <w:r>
         <w:rPr>
-          <w:color w:val="365f91"/>
-          <w:rtl w:val="0"/>
-        </w:rPr>
-        <w:t xml:space="preserve">El sistema ……….   será un producto diseñado para trabajar en entornos WEB, lo que permitirá su utilización de forma rápida y eficaz, además ……</w:t>
+          <w:rtl w:val="0"/>
+        </w:rPr>
+        <w:t xml:space="preserve">Este sistema funciona gracias a la integración de la API de T.V., que permite estar actualizando constantemente la cotización de las inversiones de sus usuarios.</w:t>
+      </w:r>
+      <w:r>
+        <w:rPr>
+          <w:rtl w:val="0"/>
+        </w:rPr>
       </w:r>
     </w:p>
     <w:p>
@@ -6424,7 +7173,31 @@
                 <w:color w:val="000000"/>
                 <w:rtl w:val="0"/>
               </w:rPr>
-              <w:t xml:space="preserve">Mabejo de herramientas informaticas</w:t>
+              <w:t xml:space="preserve">Ma</w:t>
+            </w:r>
+            <w:r>
+              <w:rPr>
+                <w:rtl w:val="0"/>
+              </w:rPr>
+              <w:t xml:space="preserve">n</w:t>
+            </w:r>
+            <w:r>
+              <w:rPr>
+                <w:color w:val="000000"/>
+                <w:rtl w:val="0"/>
+              </w:rPr>
+              <w:t xml:space="preserve">ejo de herramientas </w:t>
+            </w:r>
+            <w:r>
+              <w:rPr>
+                <w:rtl w:val="0"/>
+              </w:rPr>
+              <w:t xml:space="preserve">informáticas</w:t>
+            </w:r>
+            <w:r>
+              <w:rPr>
+                <w:rtl w:val="0"/>
+              </w:rPr>
             </w:r>
           </w:p>
         </w:tc>
@@ -6693,10 +7466,14 @@
             </w:pPr>
             <w:r>
               <w:rPr>
-                <w:color w:val="000000"/>
-                <w:rtl w:val="0"/>
-              </w:rPr>
-              <w:t xml:space="preserve">Visitante</w:t>
+                <w:rtl w:val="0"/>
+              </w:rPr>
+              <w:t xml:space="preserve">Usuario Registrado</w:t>
+            </w:r>
+            <w:r>
+              <w:rPr>
+                <w:rtl w:val="0"/>
+              </w:rPr>
             </w:r>
           </w:p>
         </w:tc>
@@ -6785,7 +7562,7 @@
                 <w:color w:val="000000"/>
                 <w:rtl w:val="0"/>
               </w:rPr>
-              <w:t xml:space="preserve">Manejo de entornos web</w:t>
+              <w:t xml:space="preserve">Manejo de entornos web. Finanzas</w:t>
             </w:r>
           </w:p>
         </w:tc>
@@ -6871,10 +7648,14 @@
             </w:pPr>
             <w:r>
               <w:rPr>
-                <w:color w:val="000000"/>
-                <w:rtl w:val="0"/>
-              </w:rPr>
-              <w:t xml:space="preserve">Observa e indaga información de ……</w:t>
+                <w:rtl w:val="0"/>
+              </w:rPr>
+              <w:t xml:space="preserve">Consulta y registro de las inversiones realizadas. Consulta de información relevante sobre las finanzas.</w:t>
+            </w:r>
+            <w:r>
+              <w:rPr>
+                <w:rtl w:val="0"/>
+              </w:rPr>
             </w:r>
           </w:p>
         </w:tc>
@@ -6893,7 +7674,269 @@
         <w:ind w:left="708" w:firstLine="0"/>
         <w:rPr>
           <w:i w:val="1"/>
-          <w:color w:val="000000"/>
+        </w:rPr>
+      </w:pPr>
+      <w:r>
+        <w:rPr>
+          <w:rtl w:val="0"/>
+        </w:rPr>
+      </w:r>
+    </w:p>
+    <w:p>
+      <w:pPr>
+        <w:widowControl w:val="0"/>
+        <w:ind w:left="708" w:firstLine="0"/>
+        <w:rPr>
+          <w:i w:val="1"/>
+        </w:rPr>
+      </w:pPr>
+      <w:r>
+        <w:rPr>
+          <w:rtl w:val="0"/>
+        </w:rPr>
+      </w:r>
+    </w:p>
+    <w:tbl>
+      <w:tblPr>
+        <w:tblStyle w:val="Table9"/>
+        <w:tblW w:w="7960.0" w:type="dxa"/>
+        <w:jc w:val="left"/>
+        <w:tblInd w:w="743.0" w:type="dxa"/>
+        <w:tblBorders>
+          <w:top w:color="c0c0c0" w:space="0" w:sz="4" w:val="single"/>
+          <w:left w:color="c0c0c0" w:space="0" w:sz="4" w:val="single"/>
+          <w:bottom w:color="c0c0c0" w:space="0" w:sz="4" w:val="single"/>
+          <w:right w:color="c0c0c0" w:space="0" w:sz="4" w:val="single"/>
+          <w:insideH w:color="c0c0c0" w:space="0" w:sz="4" w:val="single"/>
+          <w:insideV w:color="c0c0c0" w:space="0" w:sz="4" w:val="single"/>
+        </w:tblBorders>
+        <w:tblLayout w:type="fixed"/>
+        <w:tblLook w:val="0000"/>
+      </w:tblPr>
+      <w:tblGrid>
+        <w:gridCol w:w="2517"/>
+        <w:gridCol w:w="5443"/>
+        <w:tblGridChange w:id="0">
+          <w:tblGrid>
+            <w:gridCol w:w="2517"/>
+            <w:gridCol w:w="5443"/>
+          </w:tblGrid>
+        </w:tblGridChange>
+      </w:tblGrid>
+      <w:tr>
+        <w:trPr>
+          <w:cantSplit w:val="0"/>
+          <w:tblHeader w:val="0"/>
+        </w:trPr>
+        <w:tc>
+          <w:tcPr>
+            <w:tcBorders>
+              <w:top w:color="292929" w:space="0" w:sz="4" w:val="single"/>
+              <w:left w:color="292929" w:space="0" w:sz="4" w:val="single"/>
+              <w:bottom w:color="292929" w:space="0" w:sz="4" w:val="single"/>
+              <w:right w:color="292929" w:space="0" w:sz="6" w:val="single"/>
+            </w:tcBorders>
+            <w:shd w:fill="eaeaea" w:val="clear"/>
+            <w:tcMar>
+              <w:top w:w="17.0" w:type="dxa"/>
+              <w:left w:w="40.0" w:type="dxa"/>
+              <w:bottom w:w="0.0" w:type="dxa"/>
+              <w:right w:w="40.0" w:type="dxa"/>
+            </w:tcMar>
+          </w:tcPr>
+          <w:p>
+            <w:pPr>
+              <w:widowControl w:val="0"/>
+              <w:rPr/>
+            </w:pPr>
+            <w:r>
+              <w:rPr>
+                <w:b w:val="1"/>
+                <w:rtl w:val="0"/>
+              </w:rPr>
+              <w:t xml:space="preserve">Tipo de usuario</w:t>
+            </w:r>
+            <w:r>
+              <w:rPr>
+                <w:rtl w:val="0"/>
+              </w:rPr>
+            </w:r>
+          </w:p>
+        </w:tc>
+        <w:tc>
+          <w:tcPr>
+            <w:tcBorders>
+              <w:top w:color="292929" w:space="0" w:sz="4" w:val="single"/>
+              <w:left w:color="292929" w:space="0" w:sz="6" w:val="single"/>
+              <w:bottom w:color="292929" w:space="0" w:sz="4" w:val="single"/>
+              <w:right w:color="292929" w:space="0" w:sz="4" w:val="single"/>
+            </w:tcBorders>
+            <w:tcMar>
+              <w:top w:w="17.0" w:type="dxa"/>
+              <w:left w:w="40.0" w:type="dxa"/>
+              <w:bottom w:w="0.0" w:type="dxa"/>
+              <w:right w:w="40.0" w:type="dxa"/>
+            </w:tcMar>
+          </w:tcPr>
+          <w:p>
+            <w:pPr>
+              <w:widowControl w:val="0"/>
+              <w:rPr/>
+            </w:pPr>
+            <w:r>
+              <w:rPr>
+                <w:rtl w:val="0"/>
+              </w:rPr>
+              <w:t xml:space="preserve">Usuario Visitante</w:t>
+            </w:r>
+          </w:p>
+        </w:tc>
+      </w:tr>
+      <w:tr>
+        <w:trPr>
+          <w:cantSplit w:val="0"/>
+          <w:tblHeader w:val="0"/>
+        </w:trPr>
+        <w:tc>
+          <w:tcPr>
+            <w:tcBorders>
+              <w:top w:color="292929" w:space="0" w:sz="4" w:val="single"/>
+              <w:left w:color="292929" w:space="0" w:sz="4" w:val="single"/>
+              <w:bottom w:color="292929" w:space="0" w:sz="4" w:val="single"/>
+              <w:right w:color="292929" w:space="0" w:sz="6" w:val="single"/>
+            </w:tcBorders>
+            <w:shd w:fill="eaeaea" w:val="clear"/>
+            <w:tcMar>
+              <w:top w:w="17.0" w:type="dxa"/>
+              <w:left w:w="40.0" w:type="dxa"/>
+              <w:bottom w:w="0.0" w:type="dxa"/>
+              <w:right w:w="40.0" w:type="dxa"/>
+            </w:tcMar>
+          </w:tcPr>
+          <w:p>
+            <w:pPr>
+              <w:widowControl w:val="0"/>
+              <w:rPr/>
+            </w:pPr>
+            <w:r>
+              <w:rPr>
+                <w:b w:val="1"/>
+                <w:rtl w:val="0"/>
+              </w:rPr>
+              <w:t xml:space="preserve">Formación</w:t>
+            </w:r>
+            <w:r>
+              <w:rPr>
+                <w:rtl w:val="0"/>
+              </w:rPr>
+            </w:r>
+          </w:p>
+        </w:tc>
+        <w:tc>
+          <w:tcPr>
+            <w:tcBorders>
+              <w:top w:color="292929" w:space="0" w:sz="4" w:val="single"/>
+              <w:left w:color="292929" w:space="0" w:sz="6" w:val="single"/>
+              <w:bottom w:color="292929" w:space="0" w:sz="4" w:val="single"/>
+              <w:right w:color="292929" w:space="0" w:sz="4" w:val="single"/>
+            </w:tcBorders>
+            <w:tcMar>
+              <w:top w:w="17.0" w:type="dxa"/>
+              <w:left w:w="40.0" w:type="dxa"/>
+              <w:bottom w:w="0.0" w:type="dxa"/>
+              <w:right w:w="40.0" w:type="dxa"/>
+            </w:tcMar>
+          </w:tcPr>
+          <w:p>
+            <w:pPr>
+              <w:widowControl w:val="0"/>
+              <w:rPr/>
+            </w:pPr>
+            <w:r>
+              <w:rPr>
+                <w:rtl w:val="0"/>
+              </w:rPr>
+              <w:t xml:space="preserve">Manejo de entornos web</w:t>
+            </w:r>
+          </w:p>
+        </w:tc>
+      </w:tr>
+      <w:tr>
+        <w:trPr>
+          <w:cantSplit w:val="0"/>
+          <w:tblHeader w:val="0"/>
+        </w:trPr>
+        <w:tc>
+          <w:tcPr>
+            <w:tcBorders>
+              <w:top w:color="292929" w:space="0" w:sz="4" w:val="single"/>
+              <w:left w:color="292929" w:space="0" w:sz="4" w:val="single"/>
+              <w:bottom w:color="292929" w:space="0" w:sz="4" w:val="single"/>
+              <w:right w:color="292929" w:space="0" w:sz="6" w:val="single"/>
+            </w:tcBorders>
+            <w:shd w:fill="eaeaea" w:val="clear"/>
+            <w:tcMar>
+              <w:top w:w="17.0" w:type="dxa"/>
+              <w:left w:w="40.0" w:type="dxa"/>
+              <w:bottom w:w="0.0" w:type="dxa"/>
+              <w:right w:w="40.0" w:type="dxa"/>
+            </w:tcMar>
+          </w:tcPr>
+          <w:p>
+            <w:pPr>
+              <w:widowControl w:val="0"/>
+              <w:rPr/>
+            </w:pPr>
+            <w:r>
+              <w:rPr>
+                <w:b w:val="1"/>
+                <w:rtl w:val="0"/>
+              </w:rPr>
+              <w:t xml:space="preserve">Actividades</w:t>
+            </w:r>
+            <w:r>
+              <w:rPr>
+                <w:rtl w:val="0"/>
+              </w:rPr>
+            </w:r>
+          </w:p>
+        </w:tc>
+        <w:tc>
+          <w:tcPr>
+            <w:tcBorders>
+              <w:top w:color="292929" w:space="0" w:sz="4" w:val="single"/>
+              <w:left w:color="292929" w:space="0" w:sz="6" w:val="single"/>
+              <w:bottom w:color="292929" w:space="0" w:sz="4" w:val="single"/>
+              <w:right w:color="292929" w:space="0" w:sz="4" w:val="single"/>
+            </w:tcBorders>
+            <w:tcMar>
+              <w:top w:w="17.0" w:type="dxa"/>
+              <w:left w:w="40.0" w:type="dxa"/>
+              <w:bottom w:w="0.0" w:type="dxa"/>
+              <w:right w:w="40.0" w:type="dxa"/>
+            </w:tcMar>
+          </w:tcPr>
+          <w:p>
+            <w:pPr>
+              <w:widowControl w:val="0"/>
+              <w:rPr/>
+            </w:pPr>
+            <w:r>
+              <w:rPr>
+                <w:rtl w:val="0"/>
+              </w:rPr>
+              <w:t xml:space="preserve">Consulta y registro de las inversiones realizadas. Consulta de información relevante sobre las finanzas.</w:t>
+            </w:r>
+          </w:p>
+        </w:tc>
+      </w:tr>
+    </w:tbl>
+    <w:p>
+      <w:pPr>
+        <w:widowControl w:val="0"/>
+        <w:ind w:left="708" w:firstLine="0"/>
+        <w:rPr>
+          <w:i w:val="1"/>
         </w:rPr>
       </w:pPr>
       <w:r>
@@ -6978,15 +8021,15 @@
         </w:pBdr>
         <w:ind w:left="1320" w:hanging="360"/>
         <w:rPr>
-          <w:color w:val="365f91"/>
-        </w:rPr>
-      </w:pPr>
-      <w:r>
-        <w:rPr>
-          <w:color w:val="365f91"/>
-          <w:rtl w:val="0"/>
-        </w:rPr>
-        <w:t xml:space="preserve">Interfaz para ser usada con internet (solamente o puede ser de escritorio).</w:t>
+          <w:color w:val="000001"/>
+        </w:rPr>
+      </w:pPr>
+      <w:r>
+        <w:rPr>
+          <w:color w:val="000001"/>
+          <w:rtl w:val="0"/>
+        </w:rPr>
+        <w:t xml:space="preserve">Interfaz para ser usada con conexión permanente a internet.</w:t>
       </w:r>
     </w:p>
     <w:p>
@@ -7005,15 +8048,69 @@
         </w:pBdr>
         <w:ind w:left="1320" w:hanging="360"/>
         <w:rPr>
-          <w:color w:val="365f91"/>
-        </w:rPr>
-      </w:pPr>
-      <w:r>
-        <w:rPr>
-          <w:color w:val="365f91"/>
-          <w:rtl w:val="0"/>
-        </w:rPr>
-        <w:t xml:space="preserve">Lenguajes y tecnologías en uso: HTML, JavScript……..</w:t>
+          <w:color w:val="000001"/>
+          <w:u w:val="none"/>
+        </w:rPr>
+      </w:pPr>
+      <w:r>
+        <w:rPr>
+          <w:color w:val="000001"/>
+          <w:rtl w:val="0"/>
+        </w:rPr>
+        <w:t xml:space="preserve">Dependencia de los símbolos de la disponibilidad de los mismos en T.V.</w:t>
+      </w:r>
+      <w:r>
+        <w:rPr>
+          <w:rtl w:val="0"/>
+        </w:rPr>
+      </w:r>
+    </w:p>
+    <w:p>
+      <w:pPr>
+        <w:widowControl w:val="0"/>
+        <w:numPr>
+          <w:ilvl w:val="0"/>
+          <w:numId w:val="2"/>
+        </w:numPr>
+        <w:pBdr>
+          <w:top w:space="0" w:sz="0" w:val="nil"/>
+          <w:left w:space="0" w:sz="0" w:val="nil"/>
+          <w:bottom w:space="0" w:sz="0" w:val="nil"/>
+          <w:right w:space="0" w:sz="0" w:val="nil"/>
+          <w:between w:space="0" w:sz="0" w:val="nil"/>
+        </w:pBdr>
+        <w:ind w:left="1320" w:hanging="360"/>
+        <w:rPr>
+          <w:color w:val="000001"/>
+        </w:rPr>
+      </w:pPr>
+      <w:r>
+        <w:rPr>
+          <w:color w:val="000001"/>
+          <w:rtl w:val="0"/>
+        </w:rPr>
+        <w:t xml:space="preserve">Lenguajes y tecnologías en uso: HTML, JS ES6, CSS, Python, Bootstrap, Jest.</w:t>
+      </w:r>
+    </w:p>
+    <w:p>
+      <w:pPr>
+        <w:widowControl w:val="0"/>
+        <w:pBdr>
+          <w:top w:space="0" w:sz="0" w:val="nil"/>
+          <w:left w:space="0" w:sz="0" w:val="nil"/>
+          <w:bottom w:space="0" w:sz="0" w:val="nil"/>
+          <w:right w:space="0" w:sz="0" w:val="nil"/>
+          <w:between w:space="0" w:sz="0" w:val="nil"/>
+        </w:pBdr>
+        <w:ind w:left="1320" w:firstLine="0"/>
+        <w:rPr>
+          <w:color w:val="000001"/>
+        </w:rPr>
+      </w:pPr>
+      <w:r>
+        <w:rPr>
+          <w:rtl w:val="0"/>
+        </w:rPr>
       </w:r>
     </w:p>
     <w:p>
@@ -7370,7 +8467,7 @@
     </w:p>
     <w:tbl>
       <w:tblPr>
-        <w:tblStyle w:val="Table9"/>
+        <w:tblStyle w:val="Table10"/>
         <w:tblW w:w="8732.0" w:type="dxa"/>
         <w:jc w:val="left"/>
         <w:tblInd w:w="0.0" w:type="dxa"/>
@@ -8042,15 +9139,15 @@
             <wp:anchor allowOverlap="1" behindDoc="0" distB="0" distT="0" distL="114300" distR="114300" hidden="0" layoutInCell="1" locked="0" relativeHeight="0" simplePos="0">
               <wp:simplePos x="0" y="0"/>
               <wp:positionH relativeFrom="column">
-                <wp:posOffset>5969000</wp:posOffset>
+                <wp:posOffset>5943600</wp:posOffset>
               </wp:positionH>
               <wp:positionV relativeFrom="paragraph">
-                <wp:posOffset>9334500</wp:posOffset>
+                <wp:posOffset>9309100</wp:posOffset>
               </wp:positionV>
-              <wp:extent cx="405765" cy="300355"/>
+              <wp:extent cx="424815" cy="319405"/>
               <wp:effectExtent b="0" l="0" r="0" t="0"/>
               <wp:wrapNone/>
-              <wp:docPr id="5" name=""/>
+              <wp:docPr id="13" name=""/>
               <a:graphic>
                 <a:graphicData uri="http://schemas.microsoft.com/office/word/2010/wordprocessingShape">
                   <wps:wsp>
@@ -8130,15 +9227,15 @@
             <wp:anchor allowOverlap="1" behindDoc="0" distB="0" distT="0" distL="114300" distR="114300" hidden="0" layoutInCell="1" locked="0" relativeHeight="0" simplePos="0">
               <wp:simplePos x="0" y="0"/>
               <wp:positionH relativeFrom="column">
-                <wp:posOffset>5969000</wp:posOffset>
+                <wp:posOffset>5943600</wp:posOffset>
               </wp:positionH>
               <wp:positionV relativeFrom="paragraph">
-                <wp:posOffset>9334500</wp:posOffset>
+                <wp:posOffset>9309100</wp:posOffset>
               </wp:positionV>
-              <wp:extent cx="405765" cy="300355"/>
+              <wp:extent cx="424815" cy="319405"/>
               <wp:effectExtent b="0" l="0" r="0" t="0"/>
               <wp:wrapNone/>
-              <wp:docPr id="5" name="image3.png"/>
+              <wp:docPr id="13" name="image3.png"/>
               <a:graphic>
                 <a:graphicData uri="http://schemas.openxmlformats.org/drawingml/2006/picture">
                   <pic:pic>
@@ -8156,7 +9253,7 @@
                     <pic:spPr>
                       <a:xfrm>
                         <a:off x="0" y="0"/>
-                        <a:ext cx="405765" cy="300355"/>
+                        <a:ext cx="424815" cy="319405"/>
                       </a:xfrm>
                       <a:prstGeom prst="rect"/>
                       <a:ln/>
@@ -8306,7 +9403,7 @@
   </w:p>
   <w:tbl>
     <w:tblPr>
-      <w:tblStyle w:val="Table10"/>
+      <w:tblStyle w:val="Table11"/>
       <w:tblW w:w="8643.0" w:type="dxa"/>
       <w:jc w:val="left"/>
       <w:tblInd w:w="0.0" w:type="dxa"/>
@@ -8373,7 +9470,7 @@
               <wp:inline distB="0" distT="0" distL="114300" distR="114300">
                 <wp:extent cx="1147445" cy="467360"/>
                 <wp:effectExtent b="0" l="0" r="0" t="0"/>
-                <wp:docPr id="6" name="image1.png"/>
+                <wp:docPr id="14" name="image1.png"/>
                 <a:graphic>
                   <a:graphicData uri="http://schemas.openxmlformats.org/drawingml/2006/picture">
                     <pic:pic>
@@ -8638,7 +9735,7 @@
   </w:p>
   <w:tbl>
     <w:tblPr>
-      <w:tblStyle w:val="Table11"/>
+      <w:tblStyle w:val="Table12"/>
       <w:tblW w:w="9704.0" w:type="dxa"/>
       <w:jc w:val="left"/>
       <w:tblInd w:w="0.0" w:type="dxa"/>
@@ -8705,7 +9802,7 @@
               <wp:inline distB="0" distT="0" distL="114300" distR="114300">
                 <wp:extent cx="1257300" cy="805829"/>
                 <wp:effectExtent b="0" l="0" r="0" t="0"/>
-                <wp:docPr id="8" name="image2.jpg"/>
+                <wp:docPr id="16" name="image2.jpg"/>
                 <a:graphic>
                   <a:graphicData uri="http://schemas.openxmlformats.org/drawingml/2006/picture">
                     <pic:pic>
@@ -8921,7 +10018,7 @@
   </w:p>
   <w:tbl>
     <w:tblPr>
-      <w:tblStyle w:val="Table12"/>
+      <w:tblStyle w:val="Table13"/>
       <w:tblW w:w="8644.0" w:type="dxa"/>
       <w:jc w:val="left"/>
       <w:tblInd w:w="0.0" w:type="dxa"/>
@@ -8988,7 +10085,7 @@
               <wp:inline distB="0" distT="0" distL="114300" distR="114300">
                 <wp:extent cx="1147445" cy="467360"/>
                 <wp:effectExtent b="0" l="0" r="0" t="0"/>
-                <wp:docPr id="7" name="image1.png"/>
+                <wp:docPr id="15" name="image1.png"/>
                 <a:graphic>
                   <a:graphicData uri="http://schemas.openxmlformats.org/drawingml/2006/picture">
                     <pic:pic>
@@ -9446,6 +10543,224 @@
       <w:pPr/>
     </w:pPrDefault>
   </w:docDefaults>
+  <w:style w:type="paragraph" w:styleId="Normal" w:default="1">
+    <w:name w:val="normal"/>
+  </w:style>
+  <w:style w:type="table" w:styleId="TableNormal" w:default="1">
+    <w:name w:val="Table Normal"/>
+  </w:style>
+  <w:style w:type="paragraph" w:styleId="Heading1">
+    <w:name w:val="heading 1"/>
+    <w:basedOn w:val="Normal"/>
+    <w:next w:val="Normal"/>
+    <w:pPr>
+      <w:keepNext w:val="1"/>
+      <w:keepLines w:val="1"/>
+      <w:spacing w:after="120" w:before="480" w:lineRule="auto"/>
+    </w:pPr>
+    <w:rPr>
+      <w:b w:val="1"/>
+      <w:sz w:val="48"/>
+      <w:szCs w:val="48"/>
+    </w:rPr>
+  </w:style>
+  <w:style w:type="paragraph" w:styleId="Heading2">
+    <w:name w:val="heading 2"/>
+    <w:basedOn w:val="Normal"/>
+    <w:next w:val="Normal"/>
+    <w:pPr>
+      <w:keepNext w:val="1"/>
+      <w:keepLines w:val="1"/>
+      <w:spacing w:after="80" w:before="360" w:lineRule="auto"/>
+    </w:pPr>
+    <w:rPr>
+      <w:b w:val="1"/>
+      <w:sz w:val="36"/>
+      <w:szCs w:val="36"/>
+    </w:rPr>
+  </w:style>
+  <w:style w:type="paragraph" w:styleId="Heading3">
+    <w:name w:val="heading 3"/>
+    <w:basedOn w:val="Normal"/>
+    <w:next w:val="Normal"/>
+    <w:pPr>
+      <w:keepNext w:val="1"/>
+      <w:keepLines w:val="1"/>
+      <w:spacing w:after="80" w:before="280" w:lineRule="auto"/>
+    </w:pPr>
+    <w:rPr>
+      <w:b w:val="1"/>
+      <w:sz w:val="28"/>
+      <w:szCs w:val="28"/>
+    </w:rPr>
+  </w:style>
+  <w:style w:type="paragraph" w:styleId="Heading4">
+    <w:name w:val="heading 4"/>
+    <w:basedOn w:val="Normal"/>
+    <w:next w:val="Normal"/>
+    <w:pPr>
+      <w:keepNext w:val="1"/>
+      <w:keepLines w:val="1"/>
+      <w:spacing w:after="40" w:before="240" w:lineRule="auto"/>
+    </w:pPr>
+    <w:rPr>
+      <w:b w:val="1"/>
+      <w:sz w:val="24"/>
+      <w:szCs w:val="24"/>
+    </w:rPr>
+  </w:style>
+  <w:style w:type="paragraph" w:styleId="Heading5">
+    <w:name w:val="heading 5"/>
+    <w:basedOn w:val="Normal"/>
+    <w:next w:val="Normal"/>
+    <w:pPr>
+      <w:keepNext w:val="1"/>
+      <w:keepLines w:val="1"/>
+      <w:spacing w:after="40" w:before="220" w:lineRule="auto"/>
+    </w:pPr>
+    <w:rPr>
+      <w:b w:val="1"/>
+      <w:sz w:val="22"/>
+      <w:szCs w:val="22"/>
+    </w:rPr>
+  </w:style>
+  <w:style w:type="paragraph" w:styleId="Heading6">
+    <w:name w:val="heading 6"/>
+    <w:basedOn w:val="Normal"/>
+    <w:next w:val="Normal"/>
+    <w:pPr>
+      <w:keepNext w:val="1"/>
+      <w:keepLines w:val="1"/>
+      <w:spacing w:after="40" w:before="200" w:lineRule="auto"/>
+    </w:pPr>
+    <w:rPr>
+      <w:b w:val="1"/>
+    </w:rPr>
+  </w:style>
+  <w:style w:type="paragraph" w:styleId="Title">
+    <w:name w:val="Title"/>
+    <w:basedOn w:val="Normal"/>
+    <w:next w:val="Normal"/>
+    <w:pPr>
+      <w:keepNext w:val="1"/>
+      <w:keepLines w:val="1"/>
+      <w:spacing w:after="120" w:before="480" w:lineRule="auto"/>
+    </w:pPr>
+    <w:rPr>
+      <w:b w:val="1"/>
+      <w:sz w:val="72"/>
+      <w:szCs w:val="72"/>
+    </w:rPr>
+  </w:style>
+  <w:style w:type="paragraph" w:styleId="Normal" w:default="1">
+    <w:name w:val="normal"/>
+  </w:style>
+  <w:style w:type="table" w:styleId="TableNormal" w:default="1">
+    <w:name w:val="Table Normal"/>
+  </w:style>
+  <w:style w:type="paragraph" w:styleId="Heading1">
+    <w:name w:val="heading 1"/>
+    <w:basedOn w:val="Normal"/>
+    <w:next w:val="Normal"/>
+    <w:pPr>
+      <w:keepNext w:val="1"/>
+      <w:keepLines w:val="1"/>
+      <w:spacing w:after="120" w:before="480" w:lineRule="auto"/>
+    </w:pPr>
+    <w:rPr>
+      <w:b w:val="1"/>
+      <w:sz w:val="48"/>
+      <w:szCs w:val="48"/>
+    </w:rPr>
+  </w:style>
+  <w:style w:type="paragraph" w:styleId="Heading2">
+    <w:name w:val="heading 2"/>
+    <w:basedOn w:val="Normal"/>
+    <w:next w:val="Normal"/>
+    <w:pPr>
+      <w:keepNext w:val="1"/>
+      <w:keepLines w:val="1"/>
+      <w:spacing w:after="80" w:before="360" w:lineRule="auto"/>
+    </w:pPr>
+    <w:rPr>
+      <w:b w:val="1"/>
+      <w:sz w:val="36"/>
+      <w:szCs w:val="36"/>
+    </w:rPr>
+  </w:style>
+  <w:style w:type="paragraph" w:styleId="Heading3">
+    <w:name w:val="heading 3"/>
+    <w:basedOn w:val="Normal"/>
+    <w:next w:val="Normal"/>
+    <w:pPr>
+      <w:keepNext w:val="1"/>
+      <w:keepLines w:val="1"/>
+      <w:spacing w:after="80" w:before="280" w:lineRule="auto"/>
+    </w:pPr>
+    <w:rPr>
+      <w:b w:val="1"/>
+      <w:sz w:val="28"/>
+      <w:szCs w:val="28"/>
+    </w:rPr>
+  </w:style>
+  <w:style w:type="paragraph" w:styleId="Heading4">
+    <w:name w:val="heading 4"/>
+    <w:basedOn w:val="Normal"/>
+    <w:next w:val="Normal"/>
+    <w:pPr>
+      <w:keepNext w:val="1"/>
+      <w:keepLines w:val="1"/>
+      <w:spacing w:after="40" w:before="240" w:lineRule="auto"/>
+    </w:pPr>
+    <w:rPr>
+      <w:b w:val="1"/>
+      <w:sz w:val="24"/>
+      <w:szCs w:val="24"/>
+    </w:rPr>
+  </w:style>
+  <w:style w:type="paragraph" w:styleId="Heading5">
+    <w:name w:val="heading 5"/>
+    <w:basedOn w:val="Normal"/>
+    <w:next w:val="Normal"/>
+    <w:pPr>
+      <w:keepNext w:val="1"/>
+      <w:keepLines w:val="1"/>
+      <w:spacing w:after="40" w:before="220" w:lineRule="auto"/>
+    </w:pPr>
+    <w:rPr>
+      <w:b w:val="1"/>
+      <w:sz w:val="22"/>
+      <w:szCs w:val="22"/>
+    </w:rPr>
+  </w:style>
+  <w:style w:type="paragraph" w:styleId="Heading6">
+    <w:name w:val="heading 6"/>
+    <w:basedOn w:val="Normal"/>
+    <w:next w:val="Normal"/>
+    <w:pPr>
+      <w:keepNext w:val="1"/>
+      <w:keepLines w:val="1"/>
+      <w:spacing w:after="40" w:before="200" w:lineRule="auto"/>
+    </w:pPr>
+    <w:rPr>
+      <w:b w:val="1"/>
+    </w:rPr>
+  </w:style>
+  <w:style w:type="paragraph" w:styleId="Title">
+    <w:name w:val="Title"/>
+    <w:basedOn w:val="Normal"/>
+    <w:next w:val="Normal"/>
+    <w:pPr>
+      <w:keepNext w:val="1"/>
+      <w:keepLines w:val="1"/>
+      <w:spacing w:after="120" w:before="480" w:lineRule="auto"/>
+    </w:pPr>
+    <w:rPr>
+      <w:b w:val="1"/>
+      <w:sz w:val="72"/>
+      <w:szCs w:val="72"/>
+    </w:rPr>
+  </w:style>
   <w:style w:type="paragraph" w:styleId="Normal" w:default="1">
     <w:name w:val="normal"/>
   </w:style>
@@ -10078,6 +11393,378 @@
       </w:tblCellMar>
     </w:tblPr>
   </w:style>
+  <w:style w:type="paragraph" w:styleId="Subtitle">
+    <w:name w:val="Subtitle"/>
+    <w:basedOn w:val="Normal"/>
+    <w:next w:val="Normal"/>
+    <w:pPr>
+      <w:keepNext w:val="1"/>
+      <w:keepLines w:val="1"/>
+      <w:spacing w:after="80" w:before="360" w:lineRule="auto"/>
+    </w:pPr>
+    <w:rPr>
+      <w:rFonts w:ascii="Georgia" w:cs="Georgia" w:eastAsia="Georgia" w:hAnsi="Georgia"/>
+      <w:i w:val="1"/>
+      <w:color w:val="666666"/>
+      <w:sz w:val="48"/>
+      <w:szCs w:val="48"/>
+    </w:rPr>
+  </w:style>
+  <w:style w:type="table" w:styleId="Table1">
+    <w:basedOn w:val="TableNormal"/>
+    <w:tblPr>
+      <w:tblStyleRowBandSize w:val="1"/>
+      <w:tblStyleColBandSize w:val="1"/>
+      <w:tblCellMar>
+        <w:top w:w="0.0" w:type="dxa"/>
+        <w:left w:w="70.0" w:type="dxa"/>
+        <w:bottom w:w="0.0" w:type="dxa"/>
+        <w:right w:w="70.0" w:type="dxa"/>
+      </w:tblCellMar>
+    </w:tblPr>
+  </w:style>
+  <w:style w:type="table" w:styleId="Table2">
+    <w:basedOn w:val="TableNormal"/>
+    <w:tblPr>
+      <w:tblStyleRowBandSize w:val="1"/>
+      <w:tblStyleColBandSize w:val="1"/>
+      <w:tblCellMar>
+        <w:top w:w="0.0" w:type="dxa"/>
+        <w:left w:w="70.0" w:type="dxa"/>
+        <w:bottom w:w="0.0" w:type="dxa"/>
+        <w:right w:w="70.0" w:type="dxa"/>
+      </w:tblCellMar>
+    </w:tblPr>
+  </w:style>
+  <w:style w:type="table" w:styleId="Table3">
+    <w:basedOn w:val="TableNormal"/>
+    <w:tblPr>
+      <w:tblStyleRowBandSize w:val="1"/>
+      <w:tblStyleColBandSize w:val="1"/>
+      <w:tblCellMar>
+        <w:top w:w="0.0" w:type="dxa"/>
+        <w:left w:w="70.0" w:type="dxa"/>
+        <w:bottom w:w="0.0" w:type="dxa"/>
+        <w:right w:w="70.0" w:type="dxa"/>
+      </w:tblCellMar>
+    </w:tblPr>
+  </w:style>
+  <w:style w:type="table" w:styleId="Table4">
+    <w:basedOn w:val="TableNormal"/>
+    <w:tblPr>
+      <w:tblStyleRowBandSize w:val="1"/>
+      <w:tblStyleColBandSize w:val="1"/>
+      <w:tblCellMar>
+        <w:top w:w="0.0" w:type="dxa"/>
+        <w:left w:w="70.0" w:type="dxa"/>
+        <w:bottom w:w="0.0" w:type="dxa"/>
+        <w:right w:w="70.0" w:type="dxa"/>
+      </w:tblCellMar>
+    </w:tblPr>
+  </w:style>
+  <w:style w:type="table" w:styleId="Table5">
+    <w:basedOn w:val="TableNormal"/>
+    <w:tblPr>
+      <w:tblStyleRowBandSize w:val="1"/>
+      <w:tblStyleColBandSize w:val="1"/>
+      <w:tblCellMar>
+        <w:top w:w="0.0" w:type="dxa"/>
+        <w:left w:w="70.0" w:type="dxa"/>
+        <w:bottom w:w="0.0" w:type="dxa"/>
+        <w:right w:w="70.0" w:type="dxa"/>
+      </w:tblCellMar>
+    </w:tblPr>
+  </w:style>
+  <w:style w:type="table" w:styleId="Table6">
+    <w:basedOn w:val="TableNormal"/>
+    <w:tblPr>
+      <w:tblStyleRowBandSize w:val="1"/>
+      <w:tblStyleColBandSize w:val="1"/>
+      <w:tblCellMar>
+        <w:top w:w="0.0" w:type="dxa"/>
+        <w:left w:w="70.0" w:type="dxa"/>
+        <w:bottom w:w="0.0" w:type="dxa"/>
+        <w:right w:w="70.0" w:type="dxa"/>
+      </w:tblCellMar>
+    </w:tblPr>
+  </w:style>
+  <w:style w:type="table" w:styleId="Table7">
+    <w:basedOn w:val="TableNormal"/>
+    <w:tblPr>
+      <w:tblStyleRowBandSize w:val="1"/>
+      <w:tblStyleColBandSize w:val="1"/>
+      <w:tblCellMar>
+        <w:top w:w="0.0" w:type="dxa"/>
+        <w:left w:w="70.0" w:type="dxa"/>
+        <w:bottom w:w="0.0" w:type="dxa"/>
+        <w:right w:w="70.0" w:type="dxa"/>
+      </w:tblCellMar>
+    </w:tblPr>
+  </w:style>
+  <w:style w:type="table" w:styleId="Table8">
+    <w:basedOn w:val="TableNormal"/>
+    <w:tblPr>
+      <w:tblStyleRowBandSize w:val="1"/>
+      <w:tblStyleColBandSize w:val="1"/>
+      <w:tblCellMar>
+        <w:top w:w="0.0" w:type="dxa"/>
+        <w:left w:w="70.0" w:type="dxa"/>
+        <w:bottom w:w="0.0" w:type="dxa"/>
+        <w:right w:w="70.0" w:type="dxa"/>
+      </w:tblCellMar>
+    </w:tblPr>
+  </w:style>
+  <w:style w:type="table" w:styleId="Table9">
+    <w:basedOn w:val="TableNormal"/>
+    <w:tblPr>
+      <w:tblStyleRowBandSize w:val="1"/>
+      <w:tblStyleColBandSize w:val="1"/>
+      <w:tblCellMar>
+        <w:top w:w="0.0" w:type="dxa"/>
+        <w:left w:w="70.0" w:type="dxa"/>
+        <w:bottom w:w="0.0" w:type="dxa"/>
+        <w:right w:w="70.0" w:type="dxa"/>
+      </w:tblCellMar>
+    </w:tblPr>
+  </w:style>
+  <w:style w:type="table" w:styleId="Table10">
+    <w:basedOn w:val="TableNormal"/>
+    <w:tblPr>
+      <w:tblStyleRowBandSize w:val="1"/>
+      <w:tblStyleColBandSize w:val="1"/>
+      <w:tblCellMar>
+        <w:top w:w="0.0" w:type="dxa"/>
+        <w:left w:w="70.0" w:type="dxa"/>
+        <w:bottom w:w="0.0" w:type="dxa"/>
+        <w:right w:w="70.0" w:type="dxa"/>
+      </w:tblCellMar>
+    </w:tblPr>
+  </w:style>
+  <w:style w:type="table" w:styleId="Table11">
+    <w:basedOn w:val="TableNormal"/>
+    <w:tblPr>
+      <w:tblStyleRowBandSize w:val="1"/>
+      <w:tblStyleColBandSize w:val="1"/>
+      <w:tblCellMar>
+        <w:top w:w="0.0" w:type="dxa"/>
+        <w:left w:w="70.0" w:type="dxa"/>
+        <w:bottom w:w="0.0" w:type="dxa"/>
+        <w:right w:w="70.0" w:type="dxa"/>
+      </w:tblCellMar>
+    </w:tblPr>
+  </w:style>
+  <w:style w:type="table" w:styleId="Table12">
+    <w:basedOn w:val="TableNormal"/>
+    <w:tblPr>
+      <w:tblStyleRowBandSize w:val="1"/>
+      <w:tblStyleColBandSize w:val="1"/>
+      <w:tblCellMar>
+        <w:top w:w="0.0" w:type="dxa"/>
+        <w:left w:w="70.0" w:type="dxa"/>
+        <w:bottom w:w="0.0" w:type="dxa"/>
+        <w:right w:w="70.0" w:type="dxa"/>
+      </w:tblCellMar>
+    </w:tblPr>
+  </w:style>
+  <w:style w:type="table" w:styleId="Table13">
+    <w:basedOn w:val="TableNormal"/>
+    <w:tblPr>
+      <w:tblStyleRowBandSize w:val="1"/>
+      <w:tblStyleColBandSize w:val="1"/>
+      <w:tblCellMar>
+        <w:top w:w="0.0" w:type="dxa"/>
+        <w:left w:w="70.0" w:type="dxa"/>
+        <w:bottom w:w="0.0" w:type="dxa"/>
+        <w:right w:w="70.0" w:type="dxa"/>
+      </w:tblCellMar>
+    </w:tblPr>
+  </w:style>
+  <w:style w:type="paragraph" w:styleId="Subtitle">
+    <w:name w:val="Subtitle"/>
+    <w:basedOn w:val="Normal"/>
+    <w:next w:val="Normal"/>
+    <w:pPr>
+      <w:keepNext w:val="1"/>
+      <w:keepLines w:val="1"/>
+      <w:spacing w:after="80" w:before="360" w:lineRule="auto"/>
+    </w:pPr>
+    <w:rPr>
+      <w:rFonts w:ascii="Georgia" w:cs="Georgia" w:eastAsia="Georgia" w:hAnsi="Georgia"/>
+      <w:i w:val="1"/>
+      <w:color w:val="666666"/>
+      <w:sz w:val="48"/>
+      <w:szCs w:val="48"/>
+    </w:rPr>
+  </w:style>
+  <w:style w:type="table" w:styleId="Table1">
+    <w:basedOn w:val="TableNormal"/>
+    <w:tblPr>
+      <w:tblStyleRowBandSize w:val="1"/>
+      <w:tblStyleColBandSize w:val="1"/>
+      <w:tblCellMar>
+        <w:top w:w="0.0" w:type="dxa"/>
+        <w:left w:w="70.0" w:type="dxa"/>
+        <w:bottom w:w="0.0" w:type="dxa"/>
+        <w:right w:w="70.0" w:type="dxa"/>
+      </w:tblCellMar>
+    </w:tblPr>
+  </w:style>
+  <w:style w:type="table" w:styleId="Table2">
+    <w:basedOn w:val="TableNormal"/>
+    <w:tblPr>
+      <w:tblStyleRowBandSize w:val="1"/>
+      <w:tblStyleColBandSize w:val="1"/>
+      <w:tblCellMar>
+        <w:top w:w="0.0" w:type="dxa"/>
+        <w:left w:w="70.0" w:type="dxa"/>
+        <w:bottom w:w="0.0" w:type="dxa"/>
+        <w:right w:w="70.0" w:type="dxa"/>
+      </w:tblCellMar>
+    </w:tblPr>
+  </w:style>
+  <w:style w:type="table" w:styleId="Table3">
+    <w:basedOn w:val="TableNormal"/>
+    <w:tblPr>
+      <w:tblStyleRowBandSize w:val="1"/>
+      <w:tblStyleColBandSize w:val="1"/>
+      <w:tblCellMar>
+        <w:top w:w="0.0" w:type="dxa"/>
+        <w:left w:w="70.0" w:type="dxa"/>
+        <w:bottom w:w="0.0" w:type="dxa"/>
+        <w:right w:w="70.0" w:type="dxa"/>
+      </w:tblCellMar>
+    </w:tblPr>
+  </w:style>
+  <w:style w:type="table" w:styleId="Table4">
+    <w:basedOn w:val="TableNormal"/>
+    <w:tblPr>
+      <w:tblStyleRowBandSize w:val="1"/>
+      <w:tblStyleColBandSize w:val="1"/>
+      <w:tblCellMar>
+        <w:top w:w="0.0" w:type="dxa"/>
+        <w:left w:w="70.0" w:type="dxa"/>
+        <w:bottom w:w="0.0" w:type="dxa"/>
+        <w:right w:w="70.0" w:type="dxa"/>
+      </w:tblCellMar>
+    </w:tblPr>
+  </w:style>
+  <w:style w:type="table" w:styleId="Table5">
+    <w:basedOn w:val="TableNormal"/>
+    <w:tblPr>
+      <w:tblStyleRowBandSize w:val="1"/>
+      <w:tblStyleColBandSize w:val="1"/>
+      <w:tblCellMar>
+        <w:top w:w="0.0" w:type="dxa"/>
+        <w:left w:w="70.0" w:type="dxa"/>
+        <w:bottom w:w="0.0" w:type="dxa"/>
+        <w:right w:w="70.0" w:type="dxa"/>
+      </w:tblCellMar>
+    </w:tblPr>
+  </w:style>
+  <w:style w:type="table" w:styleId="Table6">
+    <w:basedOn w:val="TableNormal"/>
+    <w:tblPr>
+      <w:tblStyleRowBandSize w:val="1"/>
+      <w:tblStyleColBandSize w:val="1"/>
+      <w:tblCellMar>
+        <w:top w:w="0.0" w:type="dxa"/>
+        <w:left w:w="70.0" w:type="dxa"/>
+        <w:bottom w:w="0.0" w:type="dxa"/>
+        <w:right w:w="70.0" w:type="dxa"/>
+      </w:tblCellMar>
+    </w:tblPr>
+  </w:style>
+  <w:style w:type="table" w:styleId="Table7">
+    <w:basedOn w:val="TableNormal"/>
+    <w:tblPr>
+      <w:tblStyleRowBandSize w:val="1"/>
+      <w:tblStyleColBandSize w:val="1"/>
+      <w:tblCellMar>
+        <w:top w:w="0.0" w:type="dxa"/>
+        <w:left w:w="70.0" w:type="dxa"/>
+        <w:bottom w:w="0.0" w:type="dxa"/>
+        <w:right w:w="70.0" w:type="dxa"/>
+      </w:tblCellMar>
+    </w:tblPr>
+  </w:style>
+  <w:style w:type="table" w:styleId="Table8">
+    <w:basedOn w:val="TableNormal"/>
+    <w:tblPr>
+      <w:tblStyleRowBandSize w:val="1"/>
+      <w:tblStyleColBandSize w:val="1"/>
+      <w:tblCellMar>
+        <w:top w:w="0.0" w:type="dxa"/>
+        <w:left w:w="70.0" w:type="dxa"/>
+        <w:bottom w:w="0.0" w:type="dxa"/>
+        <w:right w:w="70.0" w:type="dxa"/>
+      </w:tblCellMar>
+    </w:tblPr>
+  </w:style>
+  <w:style w:type="table" w:styleId="Table9">
+    <w:basedOn w:val="TableNormal"/>
+    <w:tblPr>
+      <w:tblStyleRowBandSize w:val="1"/>
+      <w:tblStyleColBandSize w:val="1"/>
+      <w:tblCellMar>
+        <w:top w:w="0.0" w:type="dxa"/>
+        <w:left w:w="70.0" w:type="dxa"/>
+        <w:bottom w:w="0.0" w:type="dxa"/>
+        <w:right w:w="70.0" w:type="dxa"/>
+      </w:tblCellMar>
+    </w:tblPr>
+  </w:style>
+  <w:style w:type="table" w:styleId="Table10">
+    <w:basedOn w:val="TableNormal"/>
+    <w:tblPr>
+      <w:tblStyleRowBandSize w:val="1"/>
+      <w:tblStyleColBandSize w:val="1"/>
+      <w:tblCellMar>
+        <w:top w:w="0.0" w:type="dxa"/>
+        <w:left w:w="70.0" w:type="dxa"/>
+        <w:bottom w:w="0.0" w:type="dxa"/>
+        <w:right w:w="70.0" w:type="dxa"/>
+      </w:tblCellMar>
+    </w:tblPr>
+  </w:style>
+  <w:style w:type="table" w:styleId="Table11">
+    <w:basedOn w:val="TableNormal"/>
+    <w:tblPr>
+      <w:tblStyleRowBandSize w:val="1"/>
+      <w:tblStyleColBandSize w:val="1"/>
+      <w:tblCellMar>
+        <w:top w:w="0.0" w:type="dxa"/>
+        <w:left w:w="70.0" w:type="dxa"/>
+        <w:bottom w:w="0.0" w:type="dxa"/>
+        <w:right w:w="70.0" w:type="dxa"/>
+      </w:tblCellMar>
+    </w:tblPr>
+  </w:style>
+  <w:style w:type="table" w:styleId="Table12">
+    <w:basedOn w:val="TableNormal"/>
+    <w:tblPr>
+      <w:tblStyleRowBandSize w:val="1"/>
+      <w:tblStyleColBandSize w:val="1"/>
+      <w:tblCellMar>
+        <w:top w:w="0.0" w:type="dxa"/>
+        <w:left w:w="70.0" w:type="dxa"/>
+        <w:bottom w:w="0.0" w:type="dxa"/>
+        <w:right w:w="70.0" w:type="dxa"/>
+      </w:tblCellMar>
+    </w:tblPr>
+  </w:style>
+  <w:style w:type="table" w:styleId="Table13">
+    <w:basedOn w:val="TableNormal"/>
+    <w:tblPr>
+      <w:tblStyleRowBandSize w:val="1"/>
+      <w:tblStyleColBandSize w:val="1"/>
+      <w:tblCellMar>
+        <w:top w:w="0.0" w:type="dxa"/>
+        <w:left w:w="70.0" w:type="dxa"/>
+        <w:bottom w:w="0.0" w:type="dxa"/>
+        <w:right w:w="70.0" w:type="dxa"/>
+      </w:tblCellMar>
+    </w:tblPr>
+  </w:style>
 </w:styles>
 </file>
 
@@ -10403,7 +12090,7 @@
 
 <file path=customXML/item1.xml><?xml version="1.0" encoding="utf-8"?>
 <go:gDocsCustomXmlDataStorage xmlns:go="http://customooxmlschemas.google.com/" xmlns:r="http://schemas.openxmlformats.org/officeDocument/2006/relationships">
-  <go:docsCustomData xmlns:go="http://customooxmlschemas.google.com/" roundtripDataSignature="AMtx7mjES+4jP7WYkRGt15j5DIM725mATw==">AMUW2mVS9vqPhYkzsDKwcL1MurxcX1O1fNzrkzuB/1VsvTmvm+AyN/q7JaBSItKNAiezo7L/UkxmXVGFFTlcz5RzWcyMiZIalGwfepcZr/OAIWSF9KcL/YXgRDLUciKmDTrdLXZU7OzsjA8iise/cFR1307zXcy2jOmTVoz+Q1hlL2rO+KBwxrn00XpeJ/p3Y/trRtaGlkGybGtjRKq8BL9dKfnarQLqrivdIxvITOwzRdgc/JqQPsAc4sv+5xcKDOjX2BHk0MYeNW4zu9u3BNZL97Hze0ilyBzct7JjLlmn0YLVsGZnxsc9gfa9QxeLAg9Nj6IE0VNZY2XtJhgZewQzA6o2Yph4bHAVRO1BQWK4AF0VpM8C9tAmztIbusLDXDhCTUdL5C08Zj/R8ftAlHeS1leC8k3iwQ==</go:docsCustomData>
+  <go:docsCustomData xmlns:go="http://customooxmlschemas.google.com/" roundtripDataSignature="AMtx7mhwKrDZYjgmtYbYigxW2LLCA0zpyg==">AMUW2mVRDZU1TYAuua1bWQRbvONo8pGIuesqZasc5bE2IueLuQ61y09fYIUwioVs+6VXo89/NDhT1140u9eLhCm/0V/SCcy+OSy5WR48kc4ZB9LXWp/xN+s36sKVRkS2DNJz20Mf0cDS5DaKZW+vW5hb76f+8B0YcQaICo6N8M6lP5hKGyy5fK7B3peLuYLUuylIBHbj0MrhuOBkEZW07LIbDCPh1piIcv7XhZBMQMG4l4HBi0M2rA27cEZGeasHTk1VOQEkx0u8mrt+psgfkvL9Oaj/bv4IReN2v26wabgB+TZ5no/aaFbHjFeRmukApd96GBRF58/XHdwY/LjPAYubi3CUZk1xWsiF5rBabaNexXxpWekVbxqKXj7CaJTYlikR3iIlof7CTPDhWnGK/8x8IYRL4cEOpQ==</go:docsCustomData>
 </go:gDocsCustomXmlDataStorage>
 </file>
 

</xml_diff>

<commit_message>
agrega ejemplo de ieee830
</commit_message>
<xml_diff>
--- a/Documentacion IEEE 830 versión A. Hroncich.docx
+++ b/Documentacion IEEE 830 versión A. Hroncich.docx
@@ -3903,6 +3903,32 @@
           <w:rtl w:val="0"/>
         </w:rPr>
         <w:t xml:space="preserve">Se establecerán a través de este documento las necesidades y preferencias de perfiles inversores y traders a la hora de visualizar ordenadamente sus carteras. </w:t>
+      </w:r>
+    </w:p>
+    <w:p>
+      <w:pPr>
+        <w:pBdr>
+          <w:top w:space="0" w:sz="0" w:val="nil"/>
+          <w:left w:space="0" w:sz="0" w:val="nil"/>
+          <w:bottom w:space="0" w:sz="0" w:val="nil"/>
+          <w:right w:space="0" w:sz="0" w:val="nil"/>
+          <w:between w:space="0" w:sz="0" w:val="nil"/>
+        </w:pBdr>
+        <w:tabs>
+          <w:tab w:val="left" w:pos="709"/>
+        </w:tabs>
+        <w:ind w:left="601" w:firstLine="0"/>
+        <w:jc w:val="both"/>
+        <w:rPr>
+          <w:color w:val="000001"/>
+        </w:rPr>
+      </w:pPr>
+      <w:r>
+        <w:rPr>
+          <w:color w:val="000001"/>
+          <w:rtl w:val="0"/>
+        </w:rPr>
+        <w:t xml:space="preserve">Este documento está dirigido al equipo de desarrollo, con el fin de facilitar la comprensión de las funciones que deberá satisfacer el software y, a partir de allí, definir tareas concretas para su implementación.</w:t>
       </w:r>
     </w:p>
     <w:p>
@@ -6681,17 +6707,17 @@
         <w:ind w:left="601" w:firstLine="106.00000000000001"/>
         <w:jc w:val="both"/>
         <w:rPr>
-          <w:color w:val="365f91"/>
+          <w:color w:val="000001"/>
         </w:rPr>
       </w:pPr>
       <w:bookmarkStart w:colFirst="0" w:colLast="0" w:name="_heading=h.26in1rg" w:id="14"/>
       <w:bookmarkEnd w:id="14"/>
       <w:r>
         <w:rPr>
-          <w:color w:val="365f91"/>
-          <w:rtl w:val="0"/>
-        </w:rPr>
-        <w:t xml:space="preserve">Breve resumen de las secciones del documento.</w:t>
+          <w:color w:val="000001"/>
+          <w:rtl w:val="0"/>
+        </w:rPr>
+        <w:t xml:space="preserve">Se describen los </w:t>
       </w:r>
     </w:p>
     <w:p>
@@ -6881,7 +6907,7 @@
         <w:rPr>
           <w:rtl w:val="0"/>
         </w:rPr>
-        <w:t xml:space="preserve">Perimitirá visualizar el valor de cotizado de la cartera de inversiones en tiempo real y ajustado según filtros que el usuario podrá definir. </w:t>
+        <w:t xml:space="preserve">Permitirá visualizar el valor en que cotiza la cartera de inversiones en tiempo real y ajustado según filtros que el usuario podrá definir. </w:t>
       </w:r>
     </w:p>
     <w:p>
@@ -9470,12 +9496,12 @@
               <wp:inline distB="0" distT="0" distL="114300" distR="114300">
                 <wp:extent cx="1147445" cy="467360"/>
                 <wp:effectExtent b="0" l="0" r="0" t="0"/>
-                <wp:docPr id="14" name="image1.png"/>
+                <wp:docPr id="14" name="image2.png"/>
                 <a:graphic>
                   <a:graphicData uri="http://schemas.openxmlformats.org/drawingml/2006/picture">
                     <pic:pic>
                       <pic:nvPicPr>
-                        <pic:cNvPr id="0" name="image1.png"/>
+                        <pic:cNvPr id="0" name="image2.png"/>
                         <pic:cNvPicPr preferRelativeResize="0"/>
                       </pic:nvPicPr>
                       <pic:blipFill>
@@ -9802,12 +9828,12 @@
               <wp:inline distB="0" distT="0" distL="114300" distR="114300">
                 <wp:extent cx="1257300" cy="805829"/>
                 <wp:effectExtent b="0" l="0" r="0" t="0"/>
-                <wp:docPr id="16" name="image2.jpg"/>
+                <wp:docPr id="16" name="image1.jpg"/>
                 <a:graphic>
                   <a:graphicData uri="http://schemas.openxmlformats.org/drawingml/2006/picture">
                     <pic:pic>
                       <pic:nvPicPr>
-                        <pic:cNvPr id="0" name="image2.jpg"/>
+                        <pic:cNvPr id="0" name="image1.jpg"/>
                         <pic:cNvPicPr preferRelativeResize="0"/>
                       </pic:nvPicPr>
                       <pic:blipFill>
@@ -10085,12 +10111,12 @@
               <wp:inline distB="0" distT="0" distL="114300" distR="114300">
                 <wp:extent cx="1147445" cy="467360"/>
                 <wp:effectExtent b="0" l="0" r="0" t="0"/>
-                <wp:docPr id="15" name="image1.png"/>
+                <wp:docPr id="15" name="image2.png"/>
                 <a:graphic>
                   <a:graphicData uri="http://schemas.openxmlformats.org/drawingml/2006/picture">
                     <pic:pic>
                       <pic:nvPicPr>
-                        <pic:cNvPr id="0" name="image1.png"/>
+                        <pic:cNvPr id="0" name="image2.png"/>
                         <pic:cNvPicPr preferRelativeResize="0"/>
                       </pic:nvPicPr>
                       <pic:blipFill>
@@ -12090,7 +12116,7 @@
 
 <file path=customXML/item1.xml><?xml version="1.0" encoding="utf-8"?>
 <go:gDocsCustomXmlDataStorage xmlns:go="http://customooxmlschemas.google.com/" xmlns:r="http://schemas.openxmlformats.org/officeDocument/2006/relationships">
-  <go:docsCustomData xmlns:go="http://customooxmlschemas.google.com/" roundtripDataSignature="AMtx7mhwKrDZYjgmtYbYigxW2LLCA0zpyg==">AMUW2mVRDZU1TYAuua1bWQRbvONo8pGIuesqZasc5bE2IueLuQ61y09fYIUwioVs+6VXo89/NDhT1140u9eLhCm/0V/SCcy+OSy5WR48kc4ZB9LXWp/xN+s36sKVRkS2DNJz20Mf0cDS5DaKZW+vW5hb76f+8B0YcQaICo6N8M6lP5hKGyy5fK7B3peLuYLUuylIBHbj0MrhuOBkEZW07LIbDCPh1piIcv7XhZBMQMG4l4HBi0M2rA27cEZGeasHTk1VOQEkx0u8mrt+psgfkvL9Oaj/bv4IReN2v26wabgB+TZ5no/aaFbHjFeRmukApd96GBRF58/XHdwY/LjPAYubi3CUZk1xWsiF5rBabaNexXxpWekVbxqKXj7CaJTYlikR3iIlof7CTPDhWnGK/8x8IYRL4cEOpQ==</go:docsCustomData>
+  <go:docsCustomData xmlns:go="http://customooxmlschemas.google.com/" roundtripDataSignature="AMtx7mhwKrDZYjgmtYbYigxW2LLCA0zpyg==">AMUW2mVkDZN1uUQFLz6OkU93rlrtyH4+weZr/ijzwTL5u6E4m5wbaikAcnGS6fskpvGvqe355EvWZJ+zYqnpBXj5n+nKdp3gJoeCVR5OuTdeYElyfxhiHZY8xch0een6kiQrQsQAymG/eL8IhIWNcQbRbq4pu4K21LumiSZGK9grEbU7hXFIm3ekE+//Gz+mAurNhjD9TlxbkICBlQDKucf8N7ZRSUYIuDSVZVRMx4LutnzGIFy51svdgH/O/wJN5ADL9rwELSXS4eOxFmdO2M5r8K/r0rOCg7aUrredMZQ3zkuTxXJyRcpB6YrsJ9pxtVbjJ2yDmd7b9C5gWEuc5ATUVLiUlpDjCBw7KX0AJsnFFXLHJncZ8vi0fWOE6bbrTXDuPsJh6e3iwDuCJNDrr+U5bCYI8BZ5kg==</go:docsCustomData>
 </go:gDocsCustomXmlDataStorage>
 </file>
 

</xml_diff>